<commit_message>
Model 4 didn'r work
</commit_message>
<xml_diff>
--- a/pyindp/STAR_Model_V3_Temporal/Report.docx
+++ b/pyindp/STAR_Model_V3_Temporal/Report.docx
@@ -3385,10 +3385,7 @@
       </w:pPr>
       <w:r>
         <w:lastRenderedPageBreak/>
-        <w:t xml:space="preserve">Model </w:t>
-      </w:r>
-      <w:r>
-        <w:t>3</w:t>
+        <w:t>Model 3</w:t>
       </w:r>
     </w:p>
     <w:p>
@@ -3647,13 +3644,7 @@
                     <w:rPr>
                       <w:rFonts w:ascii="Cambria Math" w:hAnsi="Cambria Math"/>
                     </w:rPr>
-                    <m:t xml:space="preserve">t-1, </m:t>
-                  </m:r>
-                  <m:r>
-                    <w:rPr>
-                      <w:rFonts w:ascii="Cambria Math" w:hAnsi="Cambria Math"/>
-                    </w:rPr>
-                    <m:t>d</m:t>
+                    <m:t>t-1, d</m:t>
                   </m:r>
                 </m:sub>
               </m:sSub>
@@ -3933,55 +3924,7 @@
         <w:rPr>
           <w:rFonts w:eastAsiaTheme="majorEastAsia" w:cstheme="majorBidi"/>
         </w:rPr>
-        <w:t>t-1}_</w:t>
-      </w:r>
-      <w:r>
-        <w:rPr>
-          <w:rFonts w:eastAsiaTheme="majorEastAsia" w:cstheme="majorBidi"/>
-        </w:rPr>
-        <w:t xml:space="preserve">d </w:t>
-      </w:r>
-      <w:r>
-        <w:rPr>
-          <w:rFonts w:eastAsiaTheme="majorEastAsia" w:cstheme="majorBidi"/>
-        </w:rPr>
-        <w:t>= sum of the</w:t>
-      </w:r>
-      <w:r>
-        <w:rPr>
-          <w:rFonts w:eastAsiaTheme="majorEastAsia" w:cstheme="majorBidi"/>
-        </w:rPr>
-        <w:t xml:space="preserve"> (1-</w:t>
-      </w:r>
-      <w:r>
-        <w:rPr>
-          <w:rFonts w:eastAsiaTheme="majorEastAsia" w:cstheme="majorBidi"/>
-        </w:rPr>
-        <w:t>state</w:t>
-      </w:r>
-      <w:r>
-        <w:rPr>
-          <w:rFonts w:eastAsiaTheme="majorEastAsia" w:cstheme="majorBidi"/>
-        </w:rPr>
-        <w:t>)</w:t>
-      </w:r>
-      <w:r>
-        <w:rPr>
-          <w:rFonts w:eastAsiaTheme="majorEastAsia" w:cstheme="majorBidi"/>
-        </w:rPr>
-        <w:t xml:space="preserve"> of the </w:t>
-      </w:r>
-      <w:r>
-        <w:rPr>
-          <w:rFonts w:eastAsiaTheme="majorEastAsia" w:cstheme="majorBidi"/>
-        </w:rPr>
-        <w:t>dependee nodes</w:t>
-      </w:r>
-      <w:r>
-        <w:rPr>
-          <w:rFonts w:eastAsiaTheme="majorEastAsia" w:cstheme="majorBidi"/>
-        </w:rPr>
-        <w:t xml:space="preserve"> for a given node at time t-1</w:t>
+        <w:t>t-1}_d = sum of the (1-state) of the dependee nodes for a given node at time t-1</w:t>
       </w:r>
     </w:p>
     <w:p>
@@ -5134,8 +5077,6 @@
       <w:pPr>
         <w:jc w:val="center"/>
       </w:pPr>
-      <w:bookmarkStart w:id="0" w:name="_GoBack"/>
-      <w:bookmarkEnd w:id="0"/>
       <w:r>
         <w:rPr>
           <w:noProof/>
@@ -5246,6 +5187,466 @@
           <w:rFonts w:eastAsiaTheme="majorEastAsia" w:cstheme="majorBidi"/>
         </w:rPr>
       </w:pPr>
+    </w:p>
+    <w:p>
+      <w:r>
+        <w:br w:type="page"/>
+      </w:r>
+    </w:p>
+    <w:p>
+      <w:pPr>
+        <w:pStyle w:val="Heading1"/>
+        <w:ind w:left="-1080" w:right="-821"/>
+      </w:pPr>
+      <w:r>
+        <w:lastRenderedPageBreak/>
+        <w:t xml:space="preserve">Model </w:t>
+      </w:r>
+      <w:r>
+        <w:t>4</w:t>
+      </w:r>
+    </w:p>
+    <w:p>
+      <w:pPr>
+        <w:pStyle w:val="Heading2"/>
+        <w:ind w:left="-1080" w:right="-821"/>
+      </w:pPr>
+      <w:r>
+        <w:t>Model form</w:t>
+      </w:r>
+    </w:p>
+    <w:p>
+      <w:pPr>
+        <w:ind w:left="-1080" w:right="-821"/>
+        <w:rPr>
+          <w:rFonts w:eastAsiaTheme="majorEastAsia" w:cstheme="majorBidi"/>
+        </w:rPr>
+      </w:pPr>
+      <m:oMathPara>
+        <m:oMath>
+          <m:sSub>
+            <m:sSubPr>
+              <m:ctrlPr>
+                <w:rPr>
+                  <w:rFonts w:ascii="Cambria Math" w:hAnsi="Cambria Math"/>
+                  <w:i/>
+                </w:rPr>
+              </m:ctrlPr>
+            </m:sSubPr>
+            <m:e>
+              <m:r>
+                <w:rPr>
+                  <w:rFonts w:ascii="Cambria Math" w:hAnsi="Cambria Math"/>
+                </w:rPr>
+                <m:t>w</m:t>
+              </m:r>
+            </m:e>
+            <m:sub>
+              <m:r>
+                <w:rPr>
+                  <w:rFonts w:ascii="Cambria Math" w:hAnsi="Cambria Math"/>
+                </w:rPr>
+                <m:t>i</m:t>
+              </m:r>
+            </m:sub>
+          </m:sSub>
+          <m:r>
+            <w:rPr>
+              <w:rFonts w:ascii="Cambria Math" w:hAnsi="Cambria Math"/>
+            </w:rPr>
+            <m:t>=Bernulli</m:t>
+          </m:r>
+          <m:d>
+            <m:dPr>
+              <m:ctrlPr>
+                <w:rPr>
+                  <w:rFonts w:ascii="Cambria Math" w:hAnsi="Cambria Math"/>
+                  <w:i/>
+                </w:rPr>
+              </m:ctrlPr>
+            </m:dPr>
+            <m:e>
+              <m:r>
+                <w:rPr>
+                  <w:rFonts w:ascii="Cambria Math" w:hAnsi="Cambria Math"/>
+                </w:rPr>
+                <m:t>p=logistic</m:t>
+              </m:r>
+              <m:d>
+                <m:dPr>
+                  <m:ctrlPr>
+                    <w:rPr>
+                      <w:rFonts w:ascii="Cambria Math" w:hAnsi="Cambria Math"/>
+                      <w:i/>
+                    </w:rPr>
+                  </m:ctrlPr>
+                </m:dPr>
+                <m:e>
+                  <m:sSub>
+                    <m:sSubPr>
+                      <m:ctrlPr>
+                        <w:rPr>
+                          <w:rFonts w:ascii="Cambria Math" w:hAnsi="Cambria Math"/>
+                          <w:i/>
+                        </w:rPr>
+                      </m:ctrlPr>
+                    </m:sSubPr>
+                    <m:e>
+                      <m:r>
+                        <w:rPr>
+                          <w:rFonts w:ascii="Cambria Math" w:hAnsi="Cambria Math"/>
+                        </w:rPr>
+                        <m:t>p</m:t>
+                      </m:r>
+                    </m:e>
+                    <m:sub>
+                      <m:r>
+                        <w:rPr>
+                          <w:rFonts w:ascii="Cambria Math" w:hAnsi="Cambria Math"/>
+                        </w:rPr>
+                        <m:t>i</m:t>
+                      </m:r>
+                    </m:sub>
+                  </m:sSub>
+                  <m:r>
+                    <w:rPr>
+                      <w:rFonts w:ascii="Cambria Math" w:hAnsi="Cambria Math"/>
+                    </w:rPr>
+                    <m:t>+</m:t>
+                  </m:r>
+                  <m:nary>
+                    <m:naryPr>
+                      <m:chr m:val="∑"/>
+                      <m:limLoc m:val="undOvr"/>
+                      <m:supHide m:val="1"/>
+                      <m:ctrlPr>
+                        <w:rPr>
+                          <w:rFonts w:ascii="Cambria Math" w:hAnsi="Cambria Math"/>
+                          <w:i/>
+                        </w:rPr>
+                      </m:ctrlPr>
+                    </m:naryPr>
+                    <m:sub>
+                      <m:sSub>
+                        <m:sSubPr>
+                          <m:ctrlPr>
+                            <w:rPr>
+                              <w:rFonts w:ascii="Cambria Math" w:hAnsi="Cambria Math"/>
+                              <w:i/>
+                            </w:rPr>
+                          </m:ctrlPr>
+                        </m:sSubPr>
+                        <m:e>
+                          <m:r>
+                            <w:rPr>
+                              <w:rFonts w:ascii="Cambria Math" w:hAnsi="Cambria Math"/>
+                            </w:rPr>
+                            <m:t>j∈N</m:t>
+                          </m:r>
+                        </m:e>
+                        <m:sub>
+                          <m:r>
+                            <w:rPr>
+                              <w:rFonts w:ascii="Cambria Math" w:hAnsi="Cambria Math"/>
+                            </w:rPr>
+                            <m:t>i</m:t>
+                          </m:r>
+                        </m:sub>
+                      </m:sSub>
+                    </m:sub>
+                    <m:sup/>
+                    <m:e>
+                      <m:sSub>
+                        <m:sSubPr>
+                          <m:ctrlPr>
+                            <w:rPr>
+                              <w:rFonts w:ascii="Cambria Math" w:hAnsi="Cambria Math"/>
+                              <w:i/>
+                            </w:rPr>
+                          </m:ctrlPr>
+                        </m:sSubPr>
+                        <m:e>
+                          <m:r>
+                            <w:rPr>
+                              <w:rFonts w:ascii="Cambria Math" w:hAnsi="Cambria Math"/>
+                            </w:rPr>
+                            <m:t>p</m:t>
+                          </m:r>
+                        </m:e>
+                        <m:sub>
+                          <m:r>
+                            <w:rPr>
+                              <w:rFonts w:ascii="Cambria Math" w:hAnsi="Cambria Math"/>
+                            </w:rPr>
+                            <m:t>j</m:t>
+                          </m:r>
+                        </m:sub>
+                      </m:sSub>
+                    </m:e>
+                  </m:nary>
+                </m:e>
+              </m:d>
+            </m:e>
+          </m:d>
+        </m:oMath>
+      </m:oMathPara>
+    </w:p>
+    <w:p>
+      <w:pPr>
+        <w:ind w:left="-1080" w:right="-821"/>
+        <w:rPr>
+          <w:rFonts w:eastAsiaTheme="majorEastAsia" w:cstheme="majorBidi"/>
+        </w:rPr>
+      </w:pPr>
+      <m:oMathPara>
+        <m:oMath>
+          <m:r>
+            <w:rPr>
+              <w:rFonts w:ascii="Cambria Math" w:hAnsi="Cambria Math"/>
+            </w:rPr>
+            <m:t>logistic</m:t>
+          </m:r>
+          <m:d>
+            <m:dPr>
+              <m:ctrlPr>
+                <w:rPr>
+                  <w:rFonts w:ascii="Cambria Math" w:hAnsi="Cambria Math"/>
+                  <w:i/>
+                </w:rPr>
+              </m:ctrlPr>
+            </m:dPr>
+            <m:e>
+              <m:r>
+                <w:rPr>
+                  <w:rFonts w:ascii="Cambria Math" w:hAnsi="Cambria Math"/>
+                </w:rPr>
+                <m:t>x</m:t>
+              </m:r>
+            </m:e>
+          </m:d>
+          <m:r>
+            <w:rPr>
+              <w:rFonts w:ascii="Cambria Math" w:hAnsi="Cambria Math"/>
+            </w:rPr>
+            <m:t>=</m:t>
+          </m:r>
+          <m:f>
+            <m:fPr>
+              <m:ctrlPr>
+                <w:rPr>
+                  <w:rFonts w:ascii="Cambria Math" w:hAnsi="Cambria Math"/>
+                  <w:i/>
+                </w:rPr>
+              </m:ctrlPr>
+            </m:fPr>
+            <m:num>
+              <m:r>
+                <w:rPr>
+                  <w:rFonts w:ascii="Cambria Math" w:hAnsi="Cambria Math"/>
+                </w:rPr>
+                <m:t>1</m:t>
+              </m:r>
+            </m:num>
+            <m:den>
+              <m:r>
+                <w:rPr>
+                  <w:rFonts w:ascii="Cambria Math" w:hAnsi="Cambria Math"/>
+                </w:rPr>
+                <m:t>1+</m:t>
+              </m:r>
+              <m:sSup>
+                <m:sSupPr>
+                  <m:ctrlPr>
+                    <w:rPr>
+                      <w:rFonts w:ascii="Cambria Math" w:hAnsi="Cambria Math"/>
+                      <w:i/>
+                    </w:rPr>
+                  </m:ctrlPr>
+                </m:sSupPr>
+                <m:e>
+                  <m:r>
+                    <w:rPr>
+                      <w:rFonts w:ascii="Cambria Math" w:hAnsi="Cambria Math"/>
+                    </w:rPr>
+                    <m:t>e</m:t>
+                  </m:r>
+                </m:e>
+                <m:sup>
+                  <m:r>
+                    <w:rPr>
+                      <w:rFonts w:ascii="Cambria Math" w:hAnsi="Cambria Math"/>
+                    </w:rPr>
+                    <m:t>-x</m:t>
+                  </m:r>
+                </m:sup>
+              </m:sSup>
+            </m:den>
+          </m:f>
+          <m:r>
+            <w:rPr>
+              <w:rFonts w:ascii="Cambria Math" w:hAnsi="Cambria Math"/>
+            </w:rPr>
+            <m:t xml:space="preserve"> , </m:t>
+          </m:r>
+          <m:sSub>
+            <m:sSubPr>
+              <m:ctrlPr>
+                <w:rPr>
+                  <w:rFonts w:ascii="Cambria Math" w:hAnsi="Cambria Math"/>
+                  <w:i/>
+                </w:rPr>
+              </m:ctrlPr>
+            </m:sSubPr>
+            <m:e>
+              <m:r>
+                <w:rPr>
+                  <w:rFonts w:ascii="Cambria Math" w:hAnsi="Cambria Math"/>
+                </w:rPr>
+                <m:t>p</m:t>
+              </m:r>
+            </m:e>
+            <m:sub>
+              <m:r>
+                <w:rPr>
+                  <w:rFonts w:ascii="Cambria Math" w:hAnsi="Cambria Math"/>
+                </w:rPr>
+                <m:t>i</m:t>
+              </m:r>
+            </m:sub>
+          </m:sSub>
+          <m:r>
+            <w:rPr>
+              <w:rFonts w:ascii="Cambria Math" w:hAnsi="Cambria Math"/>
+            </w:rPr>
+            <m:t>~Beta(2,2)</m:t>
+          </m:r>
+        </m:oMath>
+      </m:oMathPara>
+    </w:p>
+    <w:p>
+      <w:pPr>
+        <w:ind w:left="-1080" w:right="-821"/>
+        <w:rPr>
+          <w:rFonts w:eastAsiaTheme="majorEastAsia" w:cstheme="majorBidi"/>
+        </w:rPr>
+      </w:pPr>
+      <w:proofErr w:type="gramStart"/>
+      <w:r>
+        <w:rPr>
+          <w:rFonts w:eastAsiaTheme="majorEastAsia" w:cstheme="majorBidi"/>
+        </w:rPr>
+        <w:t>where</w:t>
+      </w:r>
+      <w:proofErr w:type="gramEnd"/>
+    </w:p>
+    <w:p>
+      <w:pPr>
+        <w:ind w:left="-1080" w:right="-821"/>
+        <w:rPr>
+          <w:rFonts w:eastAsiaTheme="majorEastAsia" w:cstheme="majorBidi"/>
+        </w:rPr>
+      </w:pPr>
+      <w:proofErr w:type="spellStart"/>
+      <w:r>
+        <w:rPr>
+          <w:rFonts w:eastAsiaTheme="majorEastAsia" w:cstheme="majorBidi"/>
+        </w:rPr>
+        <w:t>p_i</w:t>
+      </w:r>
+      <w:proofErr w:type="spellEnd"/>
+      <w:r>
+        <w:rPr>
+          <w:rFonts w:eastAsiaTheme="majorEastAsia" w:cstheme="majorBidi"/>
+        </w:rPr>
+        <w:t xml:space="preserve"> = </w:t>
+      </w:r>
+      <w:r>
+        <w:rPr>
+          <w:rFonts w:eastAsiaTheme="majorEastAsia" w:cstheme="majorBidi"/>
+        </w:rPr>
+        <w:t xml:space="preserve">probability of being 1 for node </w:t>
+      </w:r>
+      <w:proofErr w:type="spellStart"/>
+      <w:r>
+        <w:rPr>
+          <w:rFonts w:eastAsiaTheme="majorEastAsia" w:cstheme="majorBidi"/>
+        </w:rPr>
+        <w:t>i</w:t>
+      </w:r>
+      <w:proofErr w:type="spellEnd"/>
+    </w:p>
+    <w:p>
+      <w:pPr>
+        <w:ind w:left="-1080" w:right="-821"/>
+        <w:rPr>
+          <w:rFonts w:eastAsiaTheme="majorEastAsia" w:cstheme="majorBidi"/>
+        </w:rPr>
+      </w:pPr>
+      <w:proofErr w:type="spellStart"/>
+      <w:r>
+        <w:rPr>
+          <w:rFonts w:eastAsiaTheme="majorEastAsia" w:cstheme="majorBidi"/>
+        </w:rPr>
+        <w:t>N_i</w:t>
+      </w:r>
+      <w:proofErr w:type="spellEnd"/>
+      <w:r>
+        <w:rPr>
+          <w:rFonts w:eastAsiaTheme="majorEastAsia" w:cstheme="majorBidi"/>
+        </w:rPr>
+        <w:t xml:space="preserve"> = </w:t>
+      </w:r>
+      <w:r>
+        <w:rPr>
+          <w:rFonts w:eastAsiaTheme="majorEastAsia" w:cstheme="majorBidi"/>
+        </w:rPr>
+        <w:t xml:space="preserve">neighborhood of node </w:t>
+      </w:r>
+      <w:proofErr w:type="spellStart"/>
+      <w:r>
+        <w:rPr>
+          <w:rFonts w:eastAsiaTheme="majorEastAsia" w:cstheme="majorBidi"/>
+        </w:rPr>
+        <w:t>i</w:t>
+      </w:r>
+      <w:proofErr w:type="spellEnd"/>
+    </w:p>
+    <w:p>
+      <w:pPr>
+        <w:pStyle w:val="Heading2"/>
+        <w:ind w:left="-1080" w:right="-821"/>
+      </w:pPr>
+      <w:r>
+        <w:t>Estimated Parameters</w:t>
+      </w:r>
+    </w:p>
+    <w:p>
+      <w:pPr>
+        <w:pStyle w:val="Heading2"/>
+        <w:ind w:left="-1080" w:right="-821"/>
+      </w:pPr>
+      <w:r>
+        <w:t>Figures</w:t>
+      </w:r>
+    </w:p>
+    <w:p>
+      <w:pPr>
+        <w:pStyle w:val="Heading2"/>
+        <w:ind w:left="-1080" w:right="-821"/>
+      </w:pPr>
+      <w:bookmarkStart w:id="0" w:name="_GoBack"/>
+      <w:bookmarkEnd w:id="0"/>
+      <w:r>
+        <w:t>Results</w:t>
+      </w:r>
+    </w:p>
+    <w:p>
+      <w:pPr>
+        <w:ind w:left="-1080" w:right="-821"/>
+      </w:pPr>
+      <w:r>
+        <w:t xml:space="preserve">Not acceptable. Horrible prediction. </w:t>
+      </w:r>
     </w:p>
     <w:p>
       <w:pPr>

</xml_diff>

<commit_message>
Model 5 did not work
</commit_message>
<xml_diff>
--- a/pyindp/STAR_Model_V3_Temporal/Report.docx
+++ b/pyindp/STAR_Model_V3_Temporal/Report.docx
@@ -337,14 +337,12 @@
           <w:rFonts w:eastAsiaTheme="majorEastAsia" w:cstheme="majorBidi"/>
         </w:rPr>
       </w:pPr>
-      <w:proofErr w:type="gramStart"/>
       <w:r>
         <w:rPr>
           <w:rFonts w:eastAsiaTheme="majorEastAsia" w:cstheme="majorBidi"/>
         </w:rPr>
         <w:t>where</w:t>
       </w:r>
-      <w:proofErr w:type="gramEnd"/>
     </w:p>
     <w:p>
       <w:pPr>
@@ -353,89 +351,39 @@
           <w:rFonts w:eastAsiaTheme="majorEastAsia" w:cstheme="majorBidi"/>
         </w:rPr>
       </w:pPr>
-      <w:proofErr w:type="spellStart"/>
       <w:r>
         <w:rPr>
           <w:rFonts w:eastAsiaTheme="majorEastAsia" w:cstheme="majorBidi"/>
         </w:rPr>
-        <w:t>w_t</w:t>
+        <w:t>w_t = state of a given node at time t given that w_{t-1}=0</w:t>
       </w:r>
-      <w:proofErr w:type="spellEnd"/>
+    </w:p>
+    <w:p>
+      <w:pPr>
+        <w:ind w:left="-1080" w:right="-821"/>
+        <w:rPr>
+          <w:rFonts w:eastAsiaTheme="majorEastAsia" w:cstheme="majorBidi"/>
+        </w:rPr>
+      </w:pPr>
       <w:r>
         <w:rPr>
           <w:rFonts w:eastAsiaTheme="majorEastAsia" w:cstheme="majorBidi"/>
         </w:rPr>
-        <w:t xml:space="preserve"> = state of a given node at time t given that w</w:t>
+        <w:t>w_{t-1}_n = sum of the state of the neighbor nodes for a given node at time t-1</w:t>
       </w:r>
-      <w:proofErr w:type="gramStart"/>
+    </w:p>
+    <w:p>
+      <w:pPr>
+        <w:ind w:left="-1080" w:right="-821"/>
+        <w:rPr>
+          <w:rFonts w:eastAsiaTheme="majorEastAsia" w:cstheme="majorBidi"/>
+        </w:rPr>
+      </w:pPr>
       <w:r>
         <w:rPr>
           <w:rFonts w:eastAsiaTheme="majorEastAsia" w:cstheme="majorBidi"/>
         </w:rPr>
-        <w:t>_{</w:t>
-      </w:r>
-      <w:proofErr w:type="gramEnd"/>
-      <w:r>
-        <w:rPr>
-          <w:rFonts w:eastAsiaTheme="majorEastAsia" w:cstheme="majorBidi"/>
-        </w:rPr>
-        <w:t>t-1}=0</w:t>
-      </w:r>
-    </w:p>
-    <w:p>
-      <w:pPr>
-        <w:ind w:left="-1080" w:right="-821"/>
-        <w:rPr>
-          <w:rFonts w:eastAsiaTheme="majorEastAsia" w:cstheme="majorBidi"/>
-        </w:rPr>
-      </w:pPr>
-      <w:r>
-        <w:rPr>
-          <w:rFonts w:eastAsiaTheme="majorEastAsia" w:cstheme="majorBidi"/>
-        </w:rPr>
-        <w:t>w</w:t>
-      </w:r>
-      <w:proofErr w:type="gramStart"/>
-      <w:r>
-        <w:rPr>
-          <w:rFonts w:eastAsiaTheme="majorEastAsia" w:cstheme="majorBidi"/>
-        </w:rPr>
-        <w:t>_{</w:t>
-      </w:r>
-      <w:proofErr w:type="gramEnd"/>
-      <w:r>
-        <w:rPr>
-          <w:rFonts w:eastAsiaTheme="majorEastAsia" w:cstheme="majorBidi"/>
-        </w:rPr>
-        <w:t>t-1}_n = sum of the state of the neighbor nodes for a given node at time t-1</w:t>
-      </w:r>
-    </w:p>
-    <w:p>
-      <w:pPr>
-        <w:ind w:left="-1080" w:right="-821"/>
-        <w:rPr>
-          <w:rFonts w:eastAsiaTheme="majorEastAsia" w:cstheme="majorBidi"/>
-        </w:rPr>
-      </w:pPr>
-      <w:r>
-        <w:rPr>
-          <w:rFonts w:eastAsiaTheme="majorEastAsia" w:cstheme="majorBidi"/>
-        </w:rPr>
-        <w:t>w</w:t>
-      </w:r>
-      <w:proofErr w:type="gramStart"/>
-      <w:r>
-        <w:rPr>
-          <w:rFonts w:eastAsiaTheme="majorEastAsia" w:cstheme="majorBidi"/>
-        </w:rPr>
-        <w:t>_{</w:t>
-      </w:r>
-      <w:proofErr w:type="gramEnd"/>
-      <w:r>
-        <w:rPr>
-          <w:rFonts w:eastAsiaTheme="majorEastAsia" w:cstheme="majorBidi"/>
-        </w:rPr>
-        <w:t>t-1}_a = sum of the state of the connected arcs for a given node at time t-1</w:t>
+        <w:t>w_{t-1}_a = sum of the state of the connected arcs for a given node at time t-1</w:t>
       </w:r>
     </w:p>
     <w:p>
@@ -519,7 +467,6 @@
                 <w:sz w:val="22"/>
               </w:rPr>
             </w:pPr>
-            <w:proofErr w:type="spellStart"/>
             <w:r>
               <w:rPr>
                 <w:rFonts w:ascii="Calibri Light" w:hAnsi="Calibri Light" w:cs="Calibri Light"/>
@@ -528,7 +475,6 @@
               </w:rPr>
               <w:t>sd</w:t>
             </w:r>
-            <w:proofErr w:type="spellEnd"/>
           </w:p>
         </w:tc>
         <w:tc>
@@ -546,7 +492,6 @@
                 <w:sz w:val="22"/>
               </w:rPr>
             </w:pPr>
-            <w:proofErr w:type="spellStart"/>
             <w:r>
               <w:rPr>
                 <w:rFonts w:ascii="Calibri Light" w:hAnsi="Calibri Light" w:cs="Calibri Light"/>
@@ -555,7 +500,6 @@
               </w:rPr>
               <w:t>mc_error</w:t>
             </w:r>
-            <w:proofErr w:type="spellEnd"/>
           </w:p>
         </w:tc>
         <w:tc>
@@ -623,7 +567,6 @@
                 <w:sz w:val="22"/>
               </w:rPr>
             </w:pPr>
-            <w:proofErr w:type="spellStart"/>
             <w:r>
               <w:rPr>
                 <w:rFonts w:ascii="Calibri Light" w:hAnsi="Calibri Light" w:cs="Calibri Light"/>
@@ -632,7 +575,6 @@
               </w:rPr>
               <w:t>n_eff</w:t>
             </w:r>
-            <w:proofErr w:type="spellEnd"/>
           </w:p>
         </w:tc>
         <w:tc>
@@ -650,7 +592,6 @@
                 <w:sz w:val="22"/>
               </w:rPr>
             </w:pPr>
-            <w:proofErr w:type="spellStart"/>
             <w:r>
               <w:rPr>
                 <w:rFonts w:ascii="Calibri Light" w:hAnsi="Calibri Light" w:cs="Calibri Light"/>
@@ -659,7 +600,6 @@
               </w:rPr>
               <w:t>Rhat</w:t>
             </w:r>
-            <w:proofErr w:type="spellEnd"/>
           </w:p>
         </w:tc>
       </w:tr>
@@ -2165,14 +2105,12 @@
           <w:rFonts w:eastAsiaTheme="majorEastAsia" w:cstheme="majorBidi"/>
         </w:rPr>
       </w:pPr>
-      <w:proofErr w:type="gramStart"/>
       <w:r>
         <w:rPr>
           <w:rFonts w:eastAsiaTheme="majorEastAsia" w:cstheme="majorBidi"/>
         </w:rPr>
         <w:t>where</w:t>
       </w:r>
-      <w:proofErr w:type="gramEnd"/>
     </w:p>
     <w:p>
       <w:pPr>
@@ -2181,89 +2119,39 @@
           <w:rFonts w:eastAsiaTheme="majorEastAsia" w:cstheme="majorBidi"/>
         </w:rPr>
       </w:pPr>
-      <w:proofErr w:type="spellStart"/>
       <w:r>
         <w:rPr>
           <w:rFonts w:eastAsiaTheme="majorEastAsia" w:cstheme="majorBidi"/>
         </w:rPr>
-        <w:t>w_t</w:t>
+        <w:t>w_t = state of a given node at time t given that w_{t-1}=0</w:t>
       </w:r>
-      <w:proofErr w:type="spellEnd"/>
+    </w:p>
+    <w:p>
+      <w:pPr>
+        <w:ind w:left="-1080" w:right="-821"/>
+        <w:rPr>
+          <w:rFonts w:eastAsiaTheme="majorEastAsia" w:cstheme="majorBidi"/>
+        </w:rPr>
+      </w:pPr>
       <w:r>
         <w:rPr>
           <w:rFonts w:eastAsiaTheme="majorEastAsia" w:cstheme="majorBidi"/>
         </w:rPr>
-        <w:t xml:space="preserve"> = state of a given node at time t given that w</w:t>
+        <w:t>w_{t-1}_n = sum of the state of the neighbor nodes for a given node at time t-1</w:t>
       </w:r>
-      <w:proofErr w:type="gramStart"/>
+    </w:p>
+    <w:p>
+      <w:pPr>
+        <w:ind w:left="-1080" w:right="-821"/>
+        <w:rPr>
+          <w:rFonts w:eastAsiaTheme="majorEastAsia" w:cstheme="majorBidi"/>
+        </w:rPr>
+      </w:pPr>
       <w:r>
         <w:rPr>
           <w:rFonts w:eastAsiaTheme="majorEastAsia" w:cstheme="majorBidi"/>
         </w:rPr>
-        <w:t>_{</w:t>
-      </w:r>
-      <w:proofErr w:type="gramEnd"/>
-      <w:r>
-        <w:rPr>
-          <w:rFonts w:eastAsiaTheme="majorEastAsia" w:cstheme="majorBidi"/>
-        </w:rPr>
-        <w:t>t-1}=0</w:t>
-      </w:r>
-    </w:p>
-    <w:p>
-      <w:pPr>
-        <w:ind w:left="-1080" w:right="-821"/>
-        <w:rPr>
-          <w:rFonts w:eastAsiaTheme="majorEastAsia" w:cstheme="majorBidi"/>
-        </w:rPr>
-      </w:pPr>
-      <w:r>
-        <w:rPr>
-          <w:rFonts w:eastAsiaTheme="majorEastAsia" w:cstheme="majorBidi"/>
-        </w:rPr>
-        <w:t>w</w:t>
-      </w:r>
-      <w:proofErr w:type="gramStart"/>
-      <w:r>
-        <w:rPr>
-          <w:rFonts w:eastAsiaTheme="majorEastAsia" w:cstheme="majorBidi"/>
-        </w:rPr>
-        <w:t>_{</w:t>
-      </w:r>
-      <w:proofErr w:type="gramEnd"/>
-      <w:r>
-        <w:rPr>
-          <w:rFonts w:eastAsiaTheme="majorEastAsia" w:cstheme="majorBidi"/>
-        </w:rPr>
-        <w:t>t-1}_n = sum of the state of the neighbor nodes for a given node at time t-1</w:t>
-      </w:r>
-    </w:p>
-    <w:p>
-      <w:pPr>
-        <w:ind w:left="-1080" w:right="-821"/>
-        <w:rPr>
-          <w:rFonts w:eastAsiaTheme="majorEastAsia" w:cstheme="majorBidi"/>
-        </w:rPr>
-      </w:pPr>
-      <w:r>
-        <w:rPr>
-          <w:rFonts w:eastAsiaTheme="majorEastAsia" w:cstheme="majorBidi"/>
-        </w:rPr>
-        <w:t>w</w:t>
-      </w:r>
-      <w:proofErr w:type="gramStart"/>
-      <w:r>
-        <w:rPr>
-          <w:rFonts w:eastAsiaTheme="majorEastAsia" w:cstheme="majorBidi"/>
-        </w:rPr>
-        <w:t>_{</w:t>
-      </w:r>
-      <w:proofErr w:type="gramEnd"/>
-      <w:r>
-        <w:rPr>
-          <w:rFonts w:eastAsiaTheme="majorEastAsia" w:cstheme="majorBidi"/>
-        </w:rPr>
-        <w:t>t-1}_a = sum of the state of the connected arcs for a given node at time t-1</w:t>
+        <w:t>w_{t-1}_a = sum of the state of the connected arcs for a given node at time t-1</w:t>
       </w:r>
     </w:p>
     <w:p>
@@ -2347,7 +2235,6 @@
                 <w:sz w:val="22"/>
               </w:rPr>
             </w:pPr>
-            <w:proofErr w:type="spellStart"/>
             <w:r>
               <w:rPr>
                 <w:rFonts w:ascii="Calibri Light" w:hAnsi="Calibri Light" w:cs="Calibri Light"/>
@@ -2356,7 +2243,6 @@
               </w:rPr>
               <w:t>sd</w:t>
             </w:r>
-            <w:proofErr w:type="spellEnd"/>
           </w:p>
         </w:tc>
         <w:tc>
@@ -2374,7 +2260,6 @@
                 <w:sz w:val="22"/>
               </w:rPr>
             </w:pPr>
-            <w:proofErr w:type="spellStart"/>
             <w:r>
               <w:rPr>
                 <w:rFonts w:ascii="Calibri Light" w:hAnsi="Calibri Light" w:cs="Calibri Light"/>
@@ -2383,7 +2268,6 @@
               </w:rPr>
               <w:t>mc_error</w:t>
             </w:r>
-            <w:proofErr w:type="spellEnd"/>
           </w:p>
         </w:tc>
         <w:tc>
@@ -2451,7 +2335,6 @@
                 <w:sz w:val="22"/>
               </w:rPr>
             </w:pPr>
-            <w:proofErr w:type="spellStart"/>
             <w:r>
               <w:rPr>
                 <w:rFonts w:ascii="Calibri Light" w:hAnsi="Calibri Light" w:cs="Calibri Light"/>
@@ -2460,7 +2343,6 @@
               </w:rPr>
               <w:t>n_eff</w:t>
             </w:r>
-            <w:proofErr w:type="spellEnd"/>
           </w:p>
         </w:tc>
         <w:tc>
@@ -2478,7 +2360,6 @@
                 <w:sz w:val="22"/>
               </w:rPr>
             </w:pPr>
-            <w:proofErr w:type="spellStart"/>
             <w:r>
               <w:rPr>
                 <w:rFonts w:ascii="Calibri Light" w:hAnsi="Calibri Light" w:cs="Calibri Light"/>
@@ -2487,7 +2368,6 @@
               </w:rPr>
               <w:t>Rhat</w:t>
             </w:r>
-            <w:proofErr w:type="spellEnd"/>
           </w:p>
         </w:tc>
       </w:tr>
@@ -3798,14 +3678,12 @@
           <w:rFonts w:eastAsiaTheme="majorEastAsia" w:cstheme="majorBidi"/>
         </w:rPr>
       </w:pPr>
-      <w:proofErr w:type="gramStart"/>
       <w:r>
         <w:rPr>
           <w:rFonts w:eastAsiaTheme="majorEastAsia" w:cstheme="majorBidi"/>
         </w:rPr>
         <w:t>where</w:t>
       </w:r>
-      <w:proofErr w:type="gramEnd"/>
     </w:p>
     <w:p>
       <w:pPr>
@@ -3814,117 +3692,53 @@
           <w:rFonts w:eastAsiaTheme="majorEastAsia" w:cstheme="majorBidi"/>
         </w:rPr>
       </w:pPr>
-      <w:proofErr w:type="spellStart"/>
       <w:r>
         <w:rPr>
           <w:rFonts w:eastAsiaTheme="majorEastAsia" w:cstheme="majorBidi"/>
         </w:rPr>
-        <w:t>w_t</w:t>
+        <w:t>w_t = state of a given node at time t given that w_{t-1}=0</w:t>
       </w:r>
-      <w:proofErr w:type="spellEnd"/>
+    </w:p>
+    <w:p>
+      <w:pPr>
+        <w:ind w:left="-1080" w:right="-821"/>
+        <w:rPr>
+          <w:rFonts w:eastAsiaTheme="majorEastAsia" w:cstheme="majorBidi"/>
+        </w:rPr>
+      </w:pPr>
       <w:r>
         <w:rPr>
           <w:rFonts w:eastAsiaTheme="majorEastAsia" w:cstheme="majorBidi"/>
         </w:rPr>
-        <w:t xml:space="preserve"> = state of a given node at time t given that w</w:t>
+        <w:t>w_{t-1}_n = sum of the state of the neighbor nodes for a given node at time t-1</w:t>
       </w:r>
-      <w:proofErr w:type="gramStart"/>
+    </w:p>
+    <w:p>
+      <w:pPr>
+        <w:ind w:left="-1080" w:right="-821"/>
+        <w:rPr>
+          <w:rFonts w:eastAsiaTheme="majorEastAsia" w:cstheme="majorBidi"/>
+        </w:rPr>
+      </w:pPr>
       <w:r>
         <w:rPr>
           <w:rFonts w:eastAsiaTheme="majorEastAsia" w:cstheme="majorBidi"/>
         </w:rPr>
-        <w:t>_{</w:t>
+        <w:t>w_{t-1}_a = sum of the state of the connected arcs for a given node at time t-1</w:t>
       </w:r>
-      <w:proofErr w:type="gramEnd"/>
+    </w:p>
+    <w:p>
+      <w:pPr>
+        <w:ind w:left="-1080" w:right="-821"/>
+        <w:rPr>
+          <w:rFonts w:eastAsiaTheme="majorEastAsia" w:cstheme="majorBidi"/>
+        </w:rPr>
+      </w:pPr>
       <w:r>
         <w:rPr>
           <w:rFonts w:eastAsiaTheme="majorEastAsia" w:cstheme="majorBidi"/>
         </w:rPr>
-        <w:t>t-1}=0</w:t>
-      </w:r>
-    </w:p>
-    <w:p>
-      <w:pPr>
-        <w:ind w:left="-1080" w:right="-821"/>
-        <w:rPr>
-          <w:rFonts w:eastAsiaTheme="majorEastAsia" w:cstheme="majorBidi"/>
-        </w:rPr>
-      </w:pPr>
-      <w:r>
-        <w:rPr>
-          <w:rFonts w:eastAsiaTheme="majorEastAsia" w:cstheme="majorBidi"/>
-        </w:rPr>
-        <w:t>w</w:t>
-      </w:r>
-      <w:proofErr w:type="gramStart"/>
-      <w:r>
-        <w:rPr>
-          <w:rFonts w:eastAsiaTheme="majorEastAsia" w:cstheme="majorBidi"/>
-        </w:rPr>
-        <w:t>_{</w:t>
-      </w:r>
-      <w:proofErr w:type="gramEnd"/>
-      <w:r>
-        <w:rPr>
-          <w:rFonts w:eastAsiaTheme="majorEastAsia" w:cstheme="majorBidi"/>
-        </w:rPr>
-        <w:t>t-1}_n = sum of the state of the neighbor nodes for a given node at time t-1</w:t>
-      </w:r>
-    </w:p>
-    <w:p>
-      <w:pPr>
-        <w:ind w:left="-1080" w:right="-821"/>
-        <w:rPr>
-          <w:rFonts w:eastAsiaTheme="majorEastAsia" w:cstheme="majorBidi"/>
-        </w:rPr>
-      </w:pPr>
-      <w:r>
-        <w:rPr>
-          <w:rFonts w:eastAsiaTheme="majorEastAsia" w:cstheme="majorBidi"/>
-        </w:rPr>
-        <w:t>w</w:t>
-      </w:r>
-      <w:proofErr w:type="gramStart"/>
-      <w:r>
-        <w:rPr>
-          <w:rFonts w:eastAsiaTheme="majorEastAsia" w:cstheme="majorBidi"/>
-        </w:rPr>
-        <w:t>_{</w:t>
-      </w:r>
-      <w:proofErr w:type="gramEnd"/>
-      <w:r>
-        <w:rPr>
-          <w:rFonts w:eastAsiaTheme="majorEastAsia" w:cstheme="majorBidi"/>
-        </w:rPr>
-        <w:t>t-1}_a = sum of the state of the connected arcs for a given node at time t-1</w:t>
-      </w:r>
-    </w:p>
-    <w:p>
-      <w:pPr>
-        <w:ind w:left="-1080" w:right="-821"/>
-        <w:rPr>
-          <w:rFonts w:eastAsiaTheme="majorEastAsia" w:cstheme="majorBidi"/>
-        </w:rPr>
-      </w:pPr>
-      <w:r>
-        <w:rPr>
-          <w:rFonts w:eastAsiaTheme="majorEastAsia" w:cstheme="majorBidi"/>
-        </w:rPr>
-        <w:t>w</w:t>
-      </w:r>
-      <w:proofErr w:type="gramStart"/>
-      <w:r>
-        <w:rPr>
-          <w:rFonts w:eastAsiaTheme="majorEastAsia" w:cstheme="majorBidi"/>
-        </w:rPr>
-        <w:t>_{</w:t>
-      </w:r>
-      <w:proofErr w:type="gramEnd"/>
-      <w:r>
-        <w:rPr>
-          <w:rFonts w:eastAsiaTheme="majorEastAsia" w:cstheme="majorBidi"/>
-        </w:rPr>
-        <w:t>t-1}_d = sum of the (1-state) of the dependee nodes for a given node at time t-1</w:t>
+        <w:t>w_{t-1}_d = sum of the (1-state) of the dependee nodes for a given node at time t-1</w:t>
       </w:r>
     </w:p>
     <w:p>
@@ -3987,11 +3801,9 @@
             <w:pPr>
               <w:jc w:val="center"/>
             </w:pPr>
-            <w:proofErr w:type="spellStart"/>
             <w:r>
               <w:t>sd</w:t>
             </w:r>
-            <w:proofErr w:type="spellEnd"/>
           </w:p>
         </w:tc>
         <w:tc>
@@ -4003,11 +3815,9 @@
             <w:pPr>
               <w:jc w:val="center"/>
             </w:pPr>
-            <w:proofErr w:type="spellStart"/>
             <w:r>
               <w:t>mc_error</w:t>
             </w:r>
-            <w:proofErr w:type="spellEnd"/>
           </w:p>
         </w:tc>
         <w:tc>
@@ -4047,11 +3857,9 @@
             <w:pPr>
               <w:jc w:val="center"/>
             </w:pPr>
-            <w:proofErr w:type="spellStart"/>
             <w:r>
               <w:t>n_eff</w:t>
             </w:r>
-            <w:proofErr w:type="spellEnd"/>
           </w:p>
         </w:tc>
         <w:tc>
@@ -4063,11 +3871,9 @@
             <w:pPr>
               <w:jc w:val="center"/>
             </w:pPr>
-            <w:proofErr w:type="spellStart"/>
             <w:r>
               <w:t>Rhat</w:t>
             </w:r>
-            <w:proofErr w:type="spellEnd"/>
           </w:p>
         </w:tc>
       </w:tr>
@@ -5200,10 +5006,7 @@
       </w:pPr>
       <w:r>
         <w:lastRenderedPageBreak/>
-        <w:t xml:space="preserve">Model </w:t>
-      </w:r>
-      <w:r>
-        <w:t>4</w:t>
+        <w:t>Model 4</w:t>
       </w:r>
     </w:p>
     <w:p>
@@ -5254,7 +5057,7 @@
             <w:rPr>
               <w:rFonts w:ascii="Cambria Math" w:hAnsi="Cambria Math"/>
             </w:rPr>
-            <m:t>=Bernulli</m:t>
+            <m:t>=Bernoulli</m:t>
           </m:r>
           <m:d>
             <m:dPr>
@@ -5530,14 +5333,12 @@
           <w:rFonts w:eastAsiaTheme="majorEastAsia" w:cstheme="majorBidi"/>
         </w:rPr>
       </w:pPr>
-      <w:proofErr w:type="gramStart"/>
       <w:r>
         <w:rPr>
           <w:rFonts w:eastAsiaTheme="majorEastAsia" w:cstheme="majorBidi"/>
         </w:rPr>
         <w:t>where</w:t>
       </w:r>
-      <w:proofErr w:type="gramEnd"/>
     </w:p>
     <w:p>
       <w:pPr>
@@ -5546,70 +5347,26 @@
           <w:rFonts w:eastAsiaTheme="majorEastAsia" w:cstheme="majorBidi"/>
         </w:rPr>
       </w:pPr>
-      <w:proofErr w:type="spellStart"/>
       <w:r>
         <w:rPr>
           <w:rFonts w:eastAsiaTheme="majorEastAsia" w:cstheme="majorBidi"/>
         </w:rPr>
-        <w:t>p_i</w:t>
+        <w:t>p_i = probability of being 1 for node i</w:t>
       </w:r>
-      <w:proofErr w:type="spellEnd"/>
+    </w:p>
+    <w:p>
+      <w:pPr>
+        <w:ind w:left="-1080" w:right="-821"/>
+        <w:rPr>
+          <w:rFonts w:eastAsiaTheme="majorEastAsia" w:cstheme="majorBidi"/>
+        </w:rPr>
+      </w:pPr>
       <w:r>
         <w:rPr>
           <w:rFonts w:eastAsiaTheme="majorEastAsia" w:cstheme="majorBidi"/>
         </w:rPr>
-        <w:t xml:space="preserve"> = </w:t>
+        <w:t>N_i = neighborhood of node i</w:t>
       </w:r>
-      <w:r>
-        <w:rPr>
-          <w:rFonts w:eastAsiaTheme="majorEastAsia" w:cstheme="majorBidi"/>
-        </w:rPr>
-        <w:t xml:space="preserve">probability of being 1 for node </w:t>
-      </w:r>
-      <w:proofErr w:type="spellStart"/>
-      <w:r>
-        <w:rPr>
-          <w:rFonts w:eastAsiaTheme="majorEastAsia" w:cstheme="majorBidi"/>
-        </w:rPr>
-        <w:t>i</w:t>
-      </w:r>
-      <w:proofErr w:type="spellEnd"/>
-    </w:p>
-    <w:p>
-      <w:pPr>
-        <w:ind w:left="-1080" w:right="-821"/>
-        <w:rPr>
-          <w:rFonts w:eastAsiaTheme="majorEastAsia" w:cstheme="majorBidi"/>
-        </w:rPr>
-      </w:pPr>
-      <w:proofErr w:type="spellStart"/>
-      <w:r>
-        <w:rPr>
-          <w:rFonts w:eastAsiaTheme="majorEastAsia" w:cstheme="majorBidi"/>
-        </w:rPr>
-        <w:t>N_i</w:t>
-      </w:r>
-      <w:proofErr w:type="spellEnd"/>
-      <w:r>
-        <w:rPr>
-          <w:rFonts w:eastAsiaTheme="majorEastAsia" w:cstheme="majorBidi"/>
-        </w:rPr>
-        <w:t xml:space="preserve"> = </w:t>
-      </w:r>
-      <w:r>
-        <w:rPr>
-          <w:rFonts w:eastAsiaTheme="majorEastAsia" w:cstheme="majorBidi"/>
-        </w:rPr>
-        <w:t xml:space="preserve">neighborhood of node </w:t>
-      </w:r>
-      <w:proofErr w:type="spellStart"/>
-      <w:r>
-        <w:rPr>
-          <w:rFonts w:eastAsiaTheme="majorEastAsia" w:cstheme="majorBidi"/>
-        </w:rPr>
-        <w:t>i</w:t>
-      </w:r>
-      <w:proofErr w:type="spellEnd"/>
     </w:p>
     <w:p>
       <w:pPr>
@@ -5634,8 +5391,6 @@
         <w:pStyle w:val="Heading2"/>
         <w:ind w:left="-1080" w:right="-821"/>
       </w:pPr>
-      <w:bookmarkStart w:id="0" w:name="_GoBack"/>
-      <w:bookmarkEnd w:id="0"/>
       <w:r>
         <w:t>Results</w:t>
       </w:r>
@@ -5647,6 +5402,521 @@
       <w:r>
         <w:t xml:space="preserve">Not acceptable. Horrible prediction. </w:t>
       </w:r>
+    </w:p>
+    <w:p>
+      <w:pPr>
+        <w:ind w:left="-1080" w:right="-821"/>
+      </w:pPr>
+    </w:p>
+    <w:p>
+      <w:pPr>
+        <w:pStyle w:val="Heading1"/>
+        <w:ind w:left="-1080" w:right="-821"/>
+      </w:pPr>
+      <w:r>
+        <w:t xml:space="preserve">Model </w:t>
+      </w:r>
+      <w:r>
+        <w:t>5</w:t>
+      </w:r>
+    </w:p>
+    <w:p>
+      <w:pPr>
+        <w:pStyle w:val="Heading2"/>
+        <w:ind w:left="-1080" w:right="-821"/>
+      </w:pPr>
+      <w:r>
+        <w:t>Model form</w:t>
+      </w:r>
+    </w:p>
+    <w:p>
+      <w:pPr>
+        <w:ind w:left="-1080" w:right="-821"/>
+        <w:rPr>
+          <w:rFonts w:eastAsiaTheme="majorEastAsia" w:cstheme="majorBidi"/>
+        </w:rPr>
+      </w:pPr>
+      <m:oMathPara>
+        <m:oMath>
+          <m:sSub>
+            <m:sSubPr>
+              <m:ctrlPr>
+                <w:rPr>
+                  <w:rFonts w:ascii="Cambria Math" w:hAnsi="Cambria Math"/>
+                  <w:i/>
+                </w:rPr>
+              </m:ctrlPr>
+            </m:sSubPr>
+            <m:e>
+              <m:r>
+                <w:rPr>
+                  <w:rFonts w:ascii="Cambria Math" w:hAnsi="Cambria Math"/>
+                </w:rPr>
+                <m:t>w</m:t>
+              </m:r>
+            </m:e>
+            <m:sub>
+              <m:r>
+                <w:rPr>
+                  <w:rFonts w:ascii="Cambria Math" w:hAnsi="Cambria Math"/>
+                </w:rPr>
+                <m:t>t</m:t>
+              </m:r>
+              <m:r>
+                <w:rPr>
+                  <w:rFonts w:ascii="Cambria Math" w:hAnsi="Cambria Math"/>
+                </w:rPr>
+                <m:t>,i</m:t>
+              </m:r>
+            </m:sub>
+          </m:sSub>
+          <m:r>
+            <w:rPr>
+              <w:rFonts w:ascii="Cambria Math" w:hAnsi="Cambria Math"/>
+            </w:rPr>
+            <m:t>=Bernulli</m:t>
+          </m:r>
+          <m:d>
+            <m:dPr>
+              <m:ctrlPr>
+                <w:rPr>
+                  <w:rFonts w:ascii="Cambria Math" w:hAnsi="Cambria Math"/>
+                  <w:i/>
+                </w:rPr>
+              </m:ctrlPr>
+            </m:dPr>
+            <m:e>
+              <m:sSub>
+                <m:sSubPr>
+                  <m:ctrlPr>
+                    <w:rPr>
+                      <w:rFonts w:ascii="Cambria Math" w:hAnsi="Cambria Math"/>
+                      <w:i/>
+                    </w:rPr>
+                  </m:ctrlPr>
+                </m:sSubPr>
+                <m:e>
+                  <m:r>
+                    <w:rPr>
+                      <w:rFonts w:ascii="Cambria Math" w:hAnsi="Cambria Math"/>
+                    </w:rPr>
+                    <m:t>p</m:t>
+                  </m:r>
+                </m:e>
+                <m:sub>
+                  <m:r>
+                    <w:rPr>
+                      <w:rFonts w:ascii="Cambria Math" w:hAnsi="Cambria Math"/>
+                    </w:rPr>
+                    <m:t>i</m:t>
+                  </m:r>
+                </m:sub>
+              </m:sSub>
+              <m:r>
+                <w:rPr>
+                  <w:rFonts w:ascii="Cambria Math" w:hAnsi="Cambria Math"/>
+                </w:rPr>
+                <m:t>=logistic</m:t>
+              </m:r>
+              <m:d>
+                <m:dPr>
+                  <m:ctrlPr>
+                    <w:rPr>
+                      <w:rFonts w:ascii="Cambria Math" w:hAnsi="Cambria Math"/>
+                      <w:i/>
+                    </w:rPr>
+                  </m:ctrlPr>
+                </m:dPr>
+                <m:e>
+                  <m:sSub>
+                    <m:sSubPr>
+                      <m:ctrlPr>
+                        <w:rPr>
+                          <w:rFonts w:ascii="Cambria Math" w:hAnsi="Cambria Math"/>
+                          <w:i/>
+                        </w:rPr>
+                      </m:ctrlPr>
+                    </m:sSubPr>
+                    <m:e>
+                      <m:sSub>
+                        <m:sSubPr>
+                          <m:ctrlPr>
+                            <w:rPr>
+                              <w:rFonts w:ascii="Cambria Math" w:hAnsi="Cambria Math"/>
+                              <w:i/>
+                            </w:rPr>
+                          </m:ctrlPr>
+                        </m:sSubPr>
+                        <m:e>
+                          <m:r>
+                            <w:rPr>
+                              <w:rFonts w:ascii="Cambria Math" w:hAnsi="Cambria Math"/>
+                            </w:rPr>
+                            <m:t>β</m:t>
+                          </m:r>
+                        </m:e>
+                        <m:sub>
+                          <m:r>
+                            <w:rPr>
+                              <w:rFonts w:ascii="Cambria Math" w:hAnsi="Cambria Math"/>
+                            </w:rPr>
+                            <m:t>0</m:t>
+                          </m:r>
+                        </m:sub>
+                      </m:sSub>
+                      <m:r>
+                        <w:rPr>
+                          <w:rFonts w:ascii="Cambria Math" w:hAnsi="Cambria Math"/>
+                        </w:rPr>
+                        <m:t>+</m:t>
+                      </m:r>
+                      <m:sSub>
+                        <m:sSubPr>
+                          <m:ctrlPr>
+                            <w:rPr>
+                              <w:rFonts w:ascii="Cambria Math" w:hAnsi="Cambria Math"/>
+                              <w:i/>
+                            </w:rPr>
+                          </m:ctrlPr>
+                        </m:sSubPr>
+                        <m:e>
+                          <m:r>
+                            <w:rPr>
+                              <w:rFonts w:ascii="Cambria Math" w:hAnsi="Cambria Math"/>
+                            </w:rPr>
+                            <m:t>β</m:t>
+                          </m:r>
+                        </m:e>
+                        <m:sub>
+                          <m:r>
+                            <w:rPr>
+                              <w:rFonts w:ascii="Cambria Math" w:hAnsi="Cambria Math"/>
+                            </w:rPr>
+                            <m:t>1</m:t>
+                          </m:r>
+                        </m:sub>
+                      </m:sSub>
+                      <m:r>
+                        <w:rPr>
+                          <w:rFonts w:ascii="Cambria Math" w:hAnsi="Cambria Math"/>
+                        </w:rPr>
+                        <m:t>×w</m:t>
+                      </m:r>
+                    </m:e>
+                    <m:sub>
+                      <m:r>
+                        <w:rPr>
+                          <w:rFonts w:ascii="Cambria Math" w:hAnsi="Cambria Math"/>
+                        </w:rPr>
+                        <m:t>t-1, n</m:t>
+                      </m:r>
+                    </m:sub>
+                  </m:sSub>
+                  <m:sSub>
+                    <m:sSubPr>
+                      <m:ctrlPr>
+                        <w:rPr>
+                          <w:rFonts w:ascii="Cambria Math" w:hAnsi="Cambria Math"/>
+                          <w:i/>
+                        </w:rPr>
+                      </m:ctrlPr>
+                    </m:sSubPr>
+                    <m:e>
+                      <m:r>
+                        <w:rPr>
+                          <w:rFonts w:ascii="Cambria Math" w:hAnsi="Cambria Math"/>
+                        </w:rPr>
+                        <m:t>+</m:t>
+                      </m:r>
+                      <m:sSub>
+                        <m:sSubPr>
+                          <m:ctrlPr>
+                            <w:rPr>
+                              <w:rFonts w:ascii="Cambria Math" w:hAnsi="Cambria Math"/>
+                              <w:i/>
+                            </w:rPr>
+                          </m:ctrlPr>
+                        </m:sSubPr>
+                        <m:e>
+                          <m:r>
+                            <w:rPr>
+                              <w:rFonts w:ascii="Cambria Math" w:hAnsi="Cambria Math"/>
+                            </w:rPr>
+                            <m:t>β</m:t>
+                          </m:r>
+                        </m:e>
+                        <m:sub>
+                          <m:r>
+                            <w:rPr>
+                              <w:rFonts w:ascii="Cambria Math" w:hAnsi="Cambria Math"/>
+                            </w:rPr>
+                            <m:t>2</m:t>
+                          </m:r>
+                        </m:sub>
+                      </m:sSub>
+                      <m:r>
+                        <w:rPr>
+                          <w:rFonts w:ascii="Cambria Math" w:hAnsi="Cambria Math"/>
+                        </w:rPr>
+                        <m:t>×w</m:t>
+                      </m:r>
+                    </m:e>
+                    <m:sub>
+                      <m:r>
+                        <w:rPr>
+                          <w:rFonts w:ascii="Cambria Math" w:hAnsi="Cambria Math"/>
+                        </w:rPr>
+                        <m:t>t-1, a</m:t>
+                      </m:r>
+                    </m:sub>
+                  </m:sSub>
+                </m:e>
+              </m:d>
+            </m:e>
+          </m:d>
+        </m:oMath>
+      </m:oMathPara>
+    </w:p>
+    <w:p>
+      <w:pPr>
+        <w:ind w:left="-1080" w:right="-821"/>
+        <w:rPr>
+          <w:rFonts w:eastAsiaTheme="majorEastAsia" w:cstheme="majorBidi"/>
+        </w:rPr>
+      </w:pPr>
+      <m:oMathPara>
+        <m:oMath>
+          <m:r>
+            <w:rPr>
+              <w:rFonts w:ascii="Cambria Math" w:hAnsi="Cambria Math"/>
+            </w:rPr>
+            <m:t>logistic</m:t>
+          </m:r>
+          <m:d>
+            <m:dPr>
+              <m:ctrlPr>
+                <w:rPr>
+                  <w:rFonts w:ascii="Cambria Math" w:hAnsi="Cambria Math"/>
+                  <w:i/>
+                </w:rPr>
+              </m:ctrlPr>
+            </m:dPr>
+            <m:e>
+              <m:r>
+                <w:rPr>
+                  <w:rFonts w:ascii="Cambria Math" w:hAnsi="Cambria Math"/>
+                </w:rPr>
+                <m:t>x</m:t>
+              </m:r>
+            </m:e>
+          </m:d>
+          <m:r>
+            <w:rPr>
+              <w:rFonts w:ascii="Cambria Math" w:hAnsi="Cambria Math"/>
+            </w:rPr>
+            <m:t>=</m:t>
+          </m:r>
+          <m:f>
+            <m:fPr>
+              <m:ctrlPr>
+                <w:rPr>
+                  <w:rFonts w:ascii="Cambria Math" w:hAnsi="Cambria Math"/>
+                  <w:i/>
+                </w:rPr>
+              </m:ctrlPr>
+            </m:fPr>
+            <m:num>
+              <m:r>
+                <w:rPr>
+                  <w:rFonts w:ascii="Cambria Math" w:hAnsi="Cambria Math"/>
+                </w:rPr>
+                <m:t>1</m:t>
+              </m:r>
+            </m:num>
+            <m:den>
+              <m:r>
+                <w:rPr>
+                  <w:rFonts w:ascii="Cambria Math" w:hAnsi="Cambria Math"/>
+                </w:rPr>
+                <m:t>1+</m:t>
+              </m:r>
+              <m:sSup>
+                <m:sSupPr>
+                  <m:ctrlPr>
+                    <w:rPr>
+                      <w:rFonts w:ascii="Cambria Math" w:hAnsi="Cambria Math"/>
+                      <w:i/>
+                    </w:rPr>
+                  </m:ctrlPr>
+                </m:sSupPr>
+                <m:e>
+                  <m:r>
+                    <w:rPr>
+                      <w:rFonts w:ascii="Cambria Math" w:hAnsi="Cambria Math"/>
+                    </w:rPr>
+                    <m:t>e</m:t>
+                  </m:r>
+                </m:e>
+                <m:sup>
+                  <m:r>
+                    <w:rPr>
+                      <w:rFonts w:ascii="Cambria Math" w:hAnsi="Cambria Math"/>
+                    </w:rPr>
+                    <m:t>-x</m:t>
+                  </m:r>
+                </m:sup>
+              </m:sSup>
+            </m:den>
+          </m:f>
+        </m:oMath>
+      </m:oMathPara>
+    </w:p>
+    <w:p>
+      <w:pPr>
+        <w:ind w:left="-1080" w:right="-821"/>
+        <w:rPr>
+          <w:rFonts w:eastAsiaTheme="majorEastAsia" w:cstheme="majorBidi"/>
+        </w:rPr>
+      </w:pPr>
+      <w:r>
+        <w:rPr>
+          <w:rFonts w:eastAsiaTheme="majorEastAsia" w:cstheme="majorBidi"/>
+        </w:rPr>
+        <w:t>where</w:t>
+      </w:r>
+    </w:p>
+    <w:p>
+      <w:pPr>
+        <w:ind w:left="-1080" w:right="-821"/>
+        <w:rPr>
+          <w:rFonts w:eastAsiaTheme="majorEastAsia" w:cstheme="majorBidi"/>
+        </w:rPr>
+      </w:pPr>
+      <w:r>
+        <w:rPr>
+          <w:rFonts w:eastAsiaTheme="majorEastAsia" w:cstheme="majorBidi"/>
+        </w:rPr>
+        <w:t>w_t</w:t>
+      </w:r>
+      <w:r>
+        <w:rPr>
+          <w:rFonts w:eastAsiaTheme="majorEastAsia" w:cstheme="majorBidi"/>
+        </w:rPr>
+        <w:t>_i</w:t>
+      </w:r>
+      <w:r>
+        <w:rPr>
+          <w:rFonts w:eastAsiaTheme="majorEastAsia" w:cstheme="majorBidi"/>
+        </w:rPr>
+        <w:t xml:space="preserve"> = state of a node </w:t>
+      </w:r>
+      <w:r>
+        <w:rPr>
+          <w:rFonts w:eastAsiaTheme="majorEastAsia" w:cstheme="majorBidi"/>
+        </w:rPr>
+        <w:t xml:space="preserve">i </w:t>
+      </w:r>
+      <w:r>
+        <w:rPr>
+          <w:rFonts w:eastAsiaTheme="majorEastAsia" w:cstheme="majorBidi"/>
+        </w:rPr>
+        <w:t>at time t given that w_{t-1}=0</w:t>
+      </w:r>
+    </w:p>
+    <w:p>
+      <w:pPr>
+        <w:ind w:left="-1080" w:right="-821"/>
+        <w:rPr>
+          <w:rFonts w:eastAsiaTheme="majorEastAsia" w:cstheme="majorBidi"/>
+        </w:rPr>
+      </w:pPr>
+      <w:r>
+        <w:rPr>
+          <w:rFonts w:eastAsiaTheme="majorEastAsia" w:cstheme="majorBidi"/>
+        </w:rPr>
+        <w:t>w_{t-1}_n = sum of the state of the neighbor nodes for a given node at time t-1</w:t>
+      </w:r>
+    </w:p>
+    <w:p>
+      <w:pPr>
+        <w:ind w:left="-1080" w:right="-821"/>
+        <w:rPr>
+          <w:rFonts w:eastAsiaTheme="majorEastAsia" w:cstheme="majorBidi"/>
+        </w:rPr>
+      </w:pPr>
+      <w:r>
+        <w:rPr>
+          <w:rFonts w:eastAsiaTheme="majorEastAsia" w:cstheme="majorBidi"/>
+        </w:rPr>
+        <w:t>w_{t-1}_a = sum of the state of the connected arcs for a given node at time t-1</w:t>
+      </w:r>
+    </w:p>
+    <w:p>
+      <w:pPr>
+        <w:ind w:left="-1080" w:right="-821"/>
+        <w:rPr>
+          <w:rFonts w:eastAsiaTheme="majorEastAsia" w:cstheme="majorBidi"/>
+          <w:color w:val="FF0000"/>
+        </w:rPr>
+      </w:pPr>
+      <w:r>
+        <w:rPr>
+          <w:rFonts w:eastAsiaTheme="majorEastAsia" w:cstheme="majorBidi"/>
+          <w:color w:val="FF0000"/>
+        </w:rPr>
+        <w:t>This model is the same as Model 1 except that a separate model is trained for each node. In contrast, Model 1 was trained over the aggregated data of all nodes.</w:t>
+      </w:r>
+    </w:p>
+    <w:p>
+      <w:pPr>
+        <w:ind w:left="-1080" w:right="-821"/>
+        <w:rPr>
+          <w:rFonts w:eastAsiaTheme="majorEastAsia" w:cstheme="majorBidi"/>
+          <w:color w:val="FF0000"/>
+        </w:rPr>
+      </w:pPr>
+      <w:bookmarkStart w:id="0" w:name="_GoBack"/>
+      <w:bookmarkEnd w:id="0"/>
+    </w:p>
+    <w:p>
+      <w:pPr>
+        <w:pStyle w:val="Heading2"/>
+        <w:ind w:left="-1080" w:right="-821"/>
+      </w:pPr>
+      <w:r>
+        <w:t>Estimated Parameters</w:t>
+      </w:r>
+    </w:p>
+    <w:p>
+      <w:pPr>
+        <w:pStyle w:val="Heading2"/>
+        <w:ind w:left="-1080" w:right="-821"/>
+      </w:pPr>
+      <w:r>
+        <w:t>Figures</w:t>
+      </w:r>
+    </w:p>
+    <w:p>
+      <w:pPr>
+        <w:pStyle w:val="Heading2"/>
+        <w:ind w:left="-1080" w:right="-821"/>
+      </w:pPr>
+      <w:r>
+        <w:t>Results</w:t>
+      </w:r>
+    </w:p>
+    <w:p>
+      <w:pPr>
+        <w:ind w:left="-1080" w:right="-821"/>
+      </w:pPr>
+      <w:r>
+        <w:t xml:space="preserve">Not acceptable. Horrible prediction. </w:t>
+      </w:r>
+    </w:p>
+    <w:p>
+      <w:pPr>
+        <w:ind w:left="-1080" w:right="-821"/>
+      </w:pPr>
     </w:p>
     <w:p>
       <w:pPr>

</xml_diff>

<commit_message>
Model 6 seems to work
</commit_message>
<xml_diff>
--- a/pyindp/STAR_Model_V3_Temporal/Report.docx
+++ b/pyindp/STAR_Model_V3_Temporal/Report.docx
@@ -337,53 +337,105 @@
           <w:rFonts w:eastAsiaTheme="majorEastAsia" w:cstheme="majorBidi"/>
         </w:rPr>
       </w:pPr>
+      <w:proofErr w:type="gramStart"/>
       <w:r>
         <w:rPr>
           <w:rFonts w:eastAsiaTheme="majorEastAsia" w:cstheme="majorBidi"/>
         </w:rPr>
         <w:t>where</w:t>
       </w:r>
-    </w:p>
-    <w:p>
-      <w:pPr>
-        <w:ind w:left="-1080" w:right="-821"/>
-        <w:rPr>
-          <w:rFonts w:eastAsiaTheme="majorEastAsia" w:cstheme="majorBidi"/>
-        </w:rPr>
-      </w:pPr>
-      <w:r>
-        <w:rPr>
-          <w:rFonts w:eastAsiaTheme="majorEastAsia" w:cstheme="majorBidi"/>
-        </w:rPr>
-        <w:t>w_t = state of a given node at time t given that w_{t-1}=0</w:t>
-      </w:r>
-    </w:p>
-    <w:p>
-      <w:pPr>
-        <w:ind w:left="-1080" w:right="-821"/>
-        <w:rPr>
-          <w:rFonts w:eastAsiaTheme="majorEastAsia" w:cstheme="majorBidi"/>
-        </w:rPr>
-      </w:pPr>
-      <w:r>
-        <w:rPr>
-          <w:rFonts w:eastAsiaTheme="majorEastAsia" w:cstheme="majorBidi"/>
-        </w:rPr>
-        <w:t>w_{t-1}_n = sum of the state of the neighbor nodes for a given node at time t-1</w:t>
-      </w:r>
-    </w:p>
-    <w:p>
-      <w:pPr>
-        <w:ind w:left="-1080" w:right="-821"/>
-        <w:rPr>
-          <w:rFonts w:eastAsiaTheme="majorEastAsia" w:cstheme="majorBidi"/>
-        </w:rPr>
-      </w:pPr>
-      <w:r>
-        <w:rPr>
-          <w:rFonts w:eastAsiaTheme="majorEastAsia" w:cstheme="majorBidi"/>
-        </w:rPr>
-        <w:t>w_{t-1}_a = sum of the state of the connected arcs for a given node at time t-1</w:t>
+      <w:proofErr w:type="gramEnd"/>
+    </w:p>
+    <w:p>
+      <w:pPr>
+        <w:ind w:left="-1080" w:right="-821"/>
+        <w:rPr>
+          <w:rFonts w:eastAsiaTheme="majorEastAsia" w:cstheme="majorBidi"/>
+        </w:rPr>
+      </w:pPr>
+      <w:proofErr w:type="spellStart"/>
+      <w:r>
+        <w:rPr>
+          <w:rFonts w:eastAsiaTheme="majorEastAsia" w:cstheme="majorBidi"/>
+        </w:rPr>
+        <w:t>w_t</w:t>
+      </w:r>
+      <w:proofErr w:type="spellEnd"/>
+      <w:r>
+        <w:rPr>
+          <w:rFonts w:eastAsiaTheme="majorEastAsia" w:cstheme="majorBidi"/>
+        </w:rPr>
+        <w:t xml:space="preserve"> = state of a given node at time t given that w</w:t>
+      </w:r>
+      <w:proofErr w:type="gramStart"/>
+      <w:r>
+        <w:rPr>
+          <w:rFonts w:eastAsiaTheme="majorEastAsia" w:cstheme="majorBidi"/>
+        </w:rPr>
+        <w:t>_{</w:t>
+      </w:r>
+      <w:proofErr w:type="gramEnd"/>
+      <w:r>
+        <w:rPr>
+          <w:rFonts w:eastAsiaTheme="majorEastAsia" w:cstheme="majorBidi"/>
+        </w:rPr>
+        <w:t>t-1}=0</w:t>
+      </w:r>
+    </w:p>
+    <w:p>
+      <w:pPr>
+        <w:ind w:left="-1080" w:right="-821"/>
+        <w:rPr>
+          <w:rFonts w:eastAsiaTheme="majorEastAsia" w:cstheme="majorBidi"/>
+        </w:rPr>
+      </w:pPr>
+      <w:r>
+        <w:rPr>
+          <w:rFonts w:eastAsiaTheme="majorEastAsia" w:cstheme="majorBidi"/>
+        </w:rPr>
+        <w:t>w</w:t>
+      </w:r>
+      <w:proofErr w:type="gramStart"/>
+      <w:r>
+        <w:rPr>
+          <w:rFonts w:eastAsiaTheme="majorEastAsia" w:cstheme="majorBidi"/>
+        </w:rPr>
+        <w:t>_{</w:t>
+      </w:r>
+      <w:proofErr w:type="gramEnd"/>
+      <w:r>
+        <w:rPr>
+          <w:rFonts w:eastAsiaTheme="majorEastAsia" w:cstheme="majorBidi"/>
+        </w:rPr>
+        <w:t>t-1}_n = sum of the state of the neighbor nodes for a given node at time t-1</w:t>
+      </w:r>
+    </w:p>
+    <w:p>
+      <w:pPr>
+        <w:ind w:left="-1080" w:right="-821"/>
+        <w:rPr>
+          <w:rFonts w:eastAsiaTheme="majorEastAsia" w:cstheme="majorBidi"/>
+        </w:rPr>
+      </w:pPr>
+      <w:r>
+        <w:rPr>
+          <w:rFonts w:eastAsiaTheme="majorEastAsia" w:cstheme="majorBidi"/>
+        </w:rPr>
+        <w:t>w</w:t>
+      </w:r>
+      <w:proofErr w:type="gramStart"/>
+      <w:r>
+        <w:rPr>
+          <w:rFonts w:eastAsiaTheme="majorEastAsia" w:cstheme="majorBidi"/>
+        </w:rPr>
+        <w:t>_{</w:t>
+      </w:r>
+      <w:proofErr w:type="gramEnd"/>
+      <w:r>
+        <w:rPr>
+          <w:rFonts w:eastAsiaTheme="majorEastAsia" w:cstheme="majorBidi"/>
+        </w:rPr>
+        <w:t>t-1}_a = sum of the state of the connected arcs for a given node at time t-1</w:t>
       </w:r>
     </w:p>
     <w:p>
@@ -467,6 +519,7 @@
                 <w:sz w:val="22"/>
               </w:rPr>
             </w:pPr>
+            <w:proofErr w:type="spellStart"/>
             <w:r>
               <w:rPr>
                 <w:rFonts w:ascii="Calibri Light" w:hAnsi="Calibri Light" w:cs="Calibri Light"/>
@@ -475,6 +528,7 @@
               </w:rPr>
               <w:t>sd</w:t>
             </w:r>
+            <w:proofErr w:type="spellEnd"/>
           </w:p>
         </w:tc>
         <w:tc>
@@ -492,6 +546,7 @@
                 <w:sz w:val="22"/>
               </w:rPr>
             </w:pPr>
+            <w:proofErr w:type="spellStart"/>
             <w:r>
               <w:rPr>
                 <w:rFonts w:ascii="Calibri Light" w:hAnsi="Calibri Light" w:cs="Calibri Light"/>
@@ -500,6 +555,7 @@
               </w:rPr>
               <w:t>mc_error</w:t>
             </w:r>
+            <w:proofErr w:type="spellEnd"/>
           </w:p>
         </w:tc>
         <w:tc>
@@ -567,6 +623,7 @@
                 <w:sz w:val="22"/>
               </w:rPr>
             </w:pPr>
+            <w:proofErr w:type="spellStart"/>
             <w:r>
               <w:rPr>
                 <w:rFonts w:ascii="Calibri Light" w:hAnsi="Calibri Light" w:cs="Calibri Light"/>
@@ -575,6 +632,7 @@
               </w:rPr>
               <w:t>n_eff</w:t>
             </w:r>
+            <w:proofErr w:type="spellEnd"/>
           </w:p>
         </w:tc>
         <w:tc>
@@ -592,6 +650,7 @@
                 <w:sz w:val="22"/>
               </w:rPr>
             </w:pPr>
+            <w:proofErr w:type="spellStart"/>
             <w:r>
               <w:rPr>
                 <w:rFonts w:ascii="Calibri Light" w:hAnsi="Calibri Light" w:cs="Calibri Light"/>
@@ -600,6 +659,7 @@
               </w:rPr>
               <w:t>Rhat</w:t>
             </w:r>
+            <w:proofErr w:type="spellEnd"/>
           </w:p>
         </w:tc>
       </w:tr>
@@ -2105,53 +2165,105 @@
           <w:rFonts w:eastAsiaTheme="majorEastAsia" w:cstheme="majorBidi"/>
         </w:rPr>
       </w:pPr>
+      <w:proofErr w:type="gramStart"/>
       <w:r>
         <w:rPr>
           <w:rFonts w:eastAsiaTheme="majorEastAsia" w:cstheme="majorBidi"/>
         </w:rPr>
         <w:t>where</w:t>
       </w:r>
-    </w:p>
-    <w:p>
-      <w:pPr>
-        <w:ind w:left="-1080" w:right="-821"/>
-        <w:rPr>
-          <w:rFonts w:eastAsiaTheme="majorEastAsia" w:cstheme="majorBidi"/>
-        </w:rPr>
-      </w:pPr>
-      <w:r>
-        <w:rPr>
-          <w:rFonts w:eastAsiaTheme="majorEastAsia" w:cstheme="majorBidi"/>
-        </w:rPr>
-        <w:t>w_t = state of a given node at time t given that w_{t-1}=0</w:t>
-      </w:r>
-    </w:p>
-    <w:p>
-      <w:pPr>
-        <w:ind w:left="-1080" w:right="-821"/>
-        <w:rPr>
-          <w:rFonts w:eastAsiaTheme="majorEastAsia" w:cstheme="majorBidi"/>
-        </w:rPr>
-      </w:pPr>
-      <w:r>
-        <w:rPr>
-          <w:rFonts w:eastAsiaTheme="majorEastAsia" w:cstheme="majorBidi"/>
-        </w:rPr>
-        <w:t>w_{t-1}_n = sum of the state of the neighbor nodes for a given node at time t-1</w:t>
-      </w:r>
-    </w:p>
-    <w:p>
-      <w:pPr>
-        <w:ind w:left="-1080" w:right="-821"/>
-        <w:rPr>
-          <w:rFonts w:eastAsiaTheme="majorEastAsia" w:cstheme="majorBidi"/>
-        </w:rPr>
-      </w:pPr>
-      <w:r>
-        <w:rPr>
-          <w:rFonts w:eastAsiaTheme="majorEastAsia" w:cstheme="majorBidi"/>
-        </w:rPr>
-        <w:t>w_{t-1}_a = sum of the state of the connected arcs for a given node at time t-1</w:t>
+      <w:proofErr w:type="gramEnd"/>
+    </w:p>
+    <w:p>
+      <w:pPr>
+        <w:ind w:left="-1080" w:right="-821"/>
+        <w:rPr>
+          <w:rFonts w:eastAsiaTheme="majorEastAsia" w:cstheme="majorBidi"/>
+        </w:rPr>
+      </w:pPr>
+      <w:proofErr w:type="spellStart"/>
+      <w:r>
+        <w:rPr>
+          <w:rFonts w:eastAsiaTheme="majorEastAsia" w:cstheme="majorBidi"/>
+        </w:rPr>
+        <w:t>w_t</w:t>
+      </w:r>
+      <w:proofErr w:type="spellEnd"/>
+      <w:r>
+        <w:rPr>
+          <w:rFonts w:eastAsiaTheme="majorEastAsia" w:cstheme="majorBidi"/>
+        </w:rPr>
+        <w:t xml:space="preserve"> = state of a given node at time t given that w</w:t>
+      </w:r>
+      <w:proofErr w:type="gramStart"/>
+      <w:r>
+        <w:rPr>
+          <w:rFonts w:eastAsiaTheme="majorEastAsia" w:cstheme="majorBidi"/>
+        </w:rPr>
+        <w:t>_{</w:t>
+      </w:r>
+      <w:proofErr w:type="gramEnd"/>
+      <w:r>
+        <w:rPr>
+          <w:rFonts w:eastAsiaTheme="majorEastAsia" w:cstheme="majorBidi"/>
+        </w:rPr>
+        <w:t>t-1}=0</w:t>
+      </w:r>
+    </w:p>
+    <w:p>
+      <w:pPr>
+        <w:ind w:left="-1080" w:right="-821"/>
+        <w:rPr>
+          <w:rFonts w:eastAsiaTheme="majorEastAsia" w:cstheme="majorBidi"/>
+        </w:rPr>
+      </w:pPr>
+      <w:r>
+        <w:rPr>
+          <w:rFonts w:eastAsiaTheme="majorEastAsia" w:cstheme="majorBidi"/>
+        </w:rPr>
+        <w:t>w</w:t>
+      </w:r>
+      <w:proofErr w:type="gramStart"/>
+      <w:r>
+        <w:rPr>
+          <w:rFonts w:eastAsiaTheme="majorEastAsia" w:cstheme="majorBidi"/>
+        </w:rPr>
+        <w:t>_{</w:t>
+      </w:r>
+      <w:proofErr w:type="gramEnd"/>
+      <w:r>
+        <w:rPr>
+          <w:rFonts w:eastAsiaTheme="majorEastAsia" w:cstheme="majorBidi"/>
+        </w:rPr>
+        <w:t>t-1}_n = sum of the state of the neighbor nodes for a given node at time t-1</w:t>
+      </w:r>
+    </w:p>
+    <w:p>
+      <w:pPr>
+        <w:ind w:left="-1080" w:right="-821"/>
+        <w:rPr>
+          <w:rFonts w:eastAsiaTheme="majorEastAsia" w:cstheme="majorBidi"/>
+        </w:rPr>
+      </w:pPr>
+      <w:r>
+        <w:rPr>
+          <w:rFonts w:eastAsiaTheme="majorEastAsia" w:cstheme="majorBidi"/>
+        </w:rPr>
+        <w:t>w</w:t>
+      </w:r>
+      <w:proofErr w:type="gramStart"/>
+      <w:r>
+        <w:rPr>
+          <w:rFonts w:eastAsiaTheme="majorEastAsia" w:cstheme="majorBidi"/>
+        </w:rPr>
+        <w:t>_{</w:t>
+      </w:r>
+      <w:proofErr w:type="gramEnd"/>
+      <w:r>
+        <w:rPr>
+          <w:rFonts w:eastAsiaTheme="majorEastAsia" w:cstheme="majorBidi"/>
+        </w:rPr>
+        <w:t>t-1}_a = sum of the state of the connected arcs for a given node at time t-1</w:t>
       </w:r>
     </w:p>
     <w:p>
@@ -2235,6 +2347,7 @@
                 <w:sz w:val="22"/>
               </w:rPr>
             </w:pPr>
+            <w:proofErr w:type="spellStart"/>
             <w:r>
               <w:rPr>
                 <w:rFonts w:ascii="Calibri Light" w:hAnsi="Calibri Light" w:cs="Calibri Light"/>
@@ -2243,6 +2356,7 @@
               </w:rPr>
               <w:t>sd</w:t>
             </w:r>
+            <w:proofErr w:type="spellEnd"/>
           </w:p>
         </w:tc>
         <w:tc>
@@ -2260,6 +2374,7 @@
                 <w:sz w:val="22"/>
               </w:rPr>
             </w:pPr>
+            <w:proofErr w:type="spellStart"/>
             <w:r>
               <w:rPr>
                 <w:rFonts w:ascii="Calibri Light" w:hAnsi="Calibri Light" w:cs="Calibri Light"/>
@@ -2268,6 +2383,7 @@
               </w:rPr>
               <w:t>mc_error</w:t>
             </w:r>
+            <w:proofErr w:type="spellEnd"/>
           </w:p>
         </w:tc>
         <w:tc>
@@ -2335,6 +2451,7 @@
                 <w:sz w:val="22"/>
               </w:rPr>
             </w:pPr>
+            <w:proofErr w:type="spellStart"/>
             <w:r>
               <w:rPr>
                 <w:rFonts w:ascii="Calibri Light" w:hAnsi="Calibri Light" w:cs="Calibri Light"/>
@@ -2343,6 +2460,7 @@
               </w:rPr>
               <w:t>n_eff</w:t>
             </w:r>
+            <w:proofErr w:type="spellEnd"/>
           </w:p>
         </w:tc>
         <w:tc>
@@ -2360,6 +2478,7 @@
                 <w:sz w:val="22"/>
               </w:rPr>
             </w:pPr>
+            <w:proofErr w:type="spellStart"/>
             <w:r>
               <w:rPr>
                 <w:rFonts w:ascii="Calibri Light" w:hAnsi="Calibri Light" w:cs="Calibri Light"/>
@@ -2368,6 +2487,7 @@
               </w:rPr>
               <w:t>Rhat</w:t>
             </w:r>
+            <w:proofErr w:type="spellEnd"/>
           </w:p>
         </w:tc>
       </w:tr>
@@ -3678,67 +3798,133 @@
           <w:rFonts w:eastAsiaTheme="majorEastAsia" w:cstheme="majorBidi"/>
         </w:rPr>
       </w:pPr>
+      <w:proofErr w:type="gramStart"/>
       <w:r>
         <w:rPr>
           <w:rFonts w:eastAsiaTheme="majorEastAsia" w:cstheme="majorBidi"/>
         </w:rPr>
         <w:t>where</w:t>
       </w:r>
-    </w:p>
-    <w:p>
-      <w:pPr>
-        <w:ind w:left="-1080" w:right="-821"/>
-        <w:rPr>
-          <w:rFonts w:eastAsiaTheme="majorEastAsia" w:cstheme="majorBidi"/>
-        </w:rPr>
-      </w:pPr>
-      <w:r>
-        <w:rPr>
-          <w:rFonts w:eastAsiaTheme="majorEastAsia" w:cstheme="majorBidi"/>
-        </w:rPr>
-        <w:t>w_t = state of a given node at time t given that w_{t-1}=0</w:t>
-      </w:r>
-    </w:p>
-    <w:p>
-      <w:pPr>
-        <w:ind w:left="-1080" w:right="-821"/>
-        <w:rPr>
-          <w:rFonts w:eastAsiaTheme="majorEastAsia" w:cstheme="majorBidi"/>
-        </w:rPr>
-      </w:pPr>
-      <w:r>
-        <w:rPr>
-          <w:rFonts w:eastAsiaTheme="majorEastAsia" w:cstheme="majorBidi"/>
-        </w:rPr>
-        <w:t>w_{t-1}_n = sum of the state of the neighbor nodes for a given node at time t-1</w:t>
-      </w:r>
-    </w:p>
-    <w:p>
-      <w:pPr>
-        <w:ind w:left="-1080" w:right="-821"/>
-        <w:rPr>
-          <w:rFonts w:eastAsiaTheme="majorEastAsia" w:cstheme="majorBidi"/>
-        </w:rPr>
-      </w:pPr>
-      <w:r>
-        <w:rPr>
-          <w:rFonts w:eastAsiaTheme="majorEastAsia" w:cstheme="majorBidi"/>
-        </w:rPr>
-        <w:t>w_{t-1}_a = sum of the state of the connected arcs for a given node at time t-1</w:t>
-      </w:r>
-    </w:p>
-    <w:p>
-      <w:pPr>
-        <w:ind w:left="-1080" w:right="-821"/>
-        <w:rPr>
-          <w:rFonts w:eastAsiaTheme="majorEastAsia" w:cstheme="majorBidi"/>
-        </w:rPr>
-      </w:pPr>
-      <w:r>
-        <w:rPr>
-          <w:rFonts w:eastAsiaTheme="majorEastAsia" w:cstheme="majorBidi"/>
-        </w:rPr>
-        <w:t>w_{t-1}_d = sum of the (1-state) of the dependee nodes for a given node at time t-1</w:t>
+      <w:proofErr w:type="gramEnd"/>
+    </w:p>
+    <w:p>
+      <w:pPr>
+        <w:ind w:left="-1080" w:right="-821"/>
+        <w:rPr>
+          <w:rFonts w:eastAsiaTheme="majorEastAsia" w:cstheme="majorBidi"/>
+        </w:rPr>
+      </w:pPr>
+      <w:proofErr w:type="spellStart"/>
+      <w:r>
+        <w:rPr>
+          <w:rFonts w:eastAsiaTheme="majorEastAsia" w:cstheme="majorBidi"/>
+        </w:rPr>
+        <w:t>w_t</w:t>
+      </w:r>
+      <w:proofErr w:type="spellEnd"/>
+      <w:r>
+        <w:rPr>
+          <w:rFonts w:eastAsiaTheme="majorEastAsia" w:cstheme="majorBidi"/>
+        </w:rPr>
+        <w:t xml:space="preserve"> = state of a given node at time t given that w</w:t>
+      </w:r>
+      <w:proofErr w:type="gramStart"/>
+      <w:r>
+        <w:rPr>
+          <w:rFonts w:eastAsiaTheme="majorEastAsia" w:cstheme="majorBidi"/>
+        </w:rPr>
+        <w:t>_{</w:t>
+      </w:r>
+      <w:proofErr w:type="gramEnd"/>
+      <w:r>
+        <w:rPr>
+          <w:rFonts w:eastAsiaTheme="majorEastAsia" w:cstheme="majorBidi"/>
+        </w:rPr>
+        <w:t>t-1}=0</w:t>
+      </w:r>
+    </w:p>
+    <w:p>
+      <w:pPr>
+        <w:ind w:left="-1080" w:right="-821"/>
+        <w:rPr>
+          <w:rFonts w:eastAsiaTheme="majorEastAsia" w:cstheme="majorBidi"/>
+        </w:rPr>
+      </w:pPr>
+      <w:r>
+        <w:rPr>
+          <w:rFonts w:eastAsiaTheme="majorEastAsia" w:cstheme="majorBidi"/>
+        </w:rPr>
+        <w:t>w</w:t>
+      </w:r>
+      <w:proofErr w:type="gramStart"/>
+      <w:r>
+        <w:rPr>
+          <w:rFonts w:eastAsiaTheme="majorEastAsia" w:cstheme="majorBidi"/>
+        </w:rPr>
+        <w:t>_{</w:t>
+      </w:r>
+      <w:proofErr w:type="gramEnd"/>
+      <w:r>
+        <w:rPr>
+          <w:rFonts w:eastAsiaTheme="majorEastAsia" w:cstheme="majorBidi"/>
+        </w:rPr>
+        <w:t>t-1}_n = sum of the state of the neighbor nodes for a given node at time t-1</w:t>
+      </w:r>
+    </w:p>
+    <w:p>
+      <w:pPr>
+        <w:ind w:left="-1080" w:right="-821"/>
+        <w:rPr>
+          <w:rFonts w:eastAsiaTheme="majorEastAsia" w:cstheme="majorBidi"/>
+        </w:rPr>
+      </w:pPr>
+      <w:r>
+        <w:rPr>
+          <w:rFonts w:eastAsiaTheme="majorEastAsia" w:cstheme="majorBidi"/>
+        </w:rPr>
+        <w:t>w</w:t>
+      </w:r>
+      <w:proofErr w:type="gramStart"/>
+      <w:r>
+        <w:rPr>
+          <w:rFonts w:eastAsiaTheme="majorEastAsia" w:cstheme="majorBidi"/>
+        </w:rPr>
+        <w:t>_{</w:t>
+      </w:r>
+      <w:proofErr w:type="gramEnd"/>
+      <w:r>
+        <w:rPr>
+          <w:rFonts w:eastAsiaTheme="majorEastAsia" w:cstheme="majorBidi"/>
+        </w:rPr>
+        <w:t>t-1}_a = sum of the state of the connected arcs for a given node at time t-1</w:t>
+      </w:r>
+    </w:p>
+    <w:p>
+      <w:pPr>
+        <w:ind w:left="-1080" w:right="-821"/>
+        <w:rPr>
+          <w:rFonts w:eastAsiaTheme="majorEastAsia" w:cstheme="majorBidi"/>
+        </w:rPr>
+      </w:pPr>
+      <w:r>
+        <w:rPr>
+          <w:rFonts w:eastAsiaTheme="majorEastAsia" w:cstheme="majorBidi"/>
+        </w:rPr>
+        <w:t>w</w:t>
+      </w:r>
+      <w:proofErr w:type="gramStart"/>
+      <w:r>
+        <w:rPr>
+          <w:rFonts w:eastAsiaTheme="majorEastAsia" w:cstheme="majorBidi"/>
+        </w:rPr>
+        <w:t>_{</w:t>
+      </w:r>
+      <w:proofErr w:type="gramEnd"/>
+      <w:r>
+        <w:rPr>
+          <w:rFonts w:eastAsiaTheme="majorEastAsia" w:cstheme="majorBidi"/>
+        </w:rPr>
+        <w:t>t-1}_d = sum of the (1-state) of the dependee nodes for a given node at time t-1</w:t>
       </w:r>
     </w:p>
     <w:p>
@@ -3801,9 +3987,11 @@
             <w:pPr>
               <w:jc w:val="center"/>
             </w:pPr>
+            <w:proofErr w:type="spellStart"/>
             <w:r>
               <w:t>sd</w:t>
             </w:r>
+            <w:proofErr w:type="spellEnd"/>
           </w:p>
         </w:tc>
         <w:tc>
@@ -3815,9 +4003,11 @@
             <w:pPr>
               <w:jc w:val="center"/>
             </w:pPr>
+            <w:proofErr w:type="spellStart"/>
             <w:r>
               <w:t>mc_error</w:t>
             </w:r>
+            <w:proofErr w:type="spellEnd"/>
           </w:p>
         </w:tc>
         <w:tc>
@@ -3857,9 +4047,11 @@
             <w:pPr>
               <w:jc w:val="center"/>
             </w:pPr>
+            <w:proofErr w:type="spellStart"/>
             <w:r>
               <w:t>n_eff</w:t>
             </w:r>
+            <w:proofErr w:type="spellEnd"/>
           </w:p>
         </w:tc>
         <w:tc>
@@ -3871,9 +4063,11 @@
             <w:pPr>
               <w:jc w:val="center"/>
             </w:pPr>
+            <w:proofErr w:type="spellStart"/>
             <w:r>
               <w:t>Rhat</w:t>
             </w:r>
+            <w:proofErr w:type="spellEnd"/>
           </w:p>
         </w:tc>
       </w:tr>
@@ -5333,40 +5527,74 @@
           <w:rFonts w:eastAsiaTheme="majorEastAsia" w:cstheme="majorBidi"/>
         </w:rPr>
       </w:pPr>
+      <w:proofErr w:type="gramStart"/>
       <w:r>
         <w:rPr>
           <w:rFonts w:eastAsiaTheme="majorEastAsia" w:cstheme="majorBidi"/>
         </w:rPr>
         <w:t>where</w:t>
       </w:r>
-    </w:p>
-    <w:p>
-      <w:pPr>
-        <w:ind w:left="-1080" w:right="-821"/>
-        <w:rPr>
-          <w:rFonts w:eastAsiaTheme="majorEastAsia" w:cstheme="majorBidi"/>
-        </w:rPr>
-      </w:pPr>
-      <w:r>
-        <w:rPr>
-          <w:rFonts w:eastAsiaTheme="majorEastAsia" w:cstheme="majorBidi"/>
-        </w:rPr>
-        <w:t>p_i = probability of being 1 for node i</w:t>
-      </w:r>
-    </w:p>
-    <w:p>
-      <w:pPr>
-        <w:ind w:left="-1080" w:right="-821"/>
-        <w:rPr>
-          <w:rFonts w:eastAsiaTheme="majorEastAsia" w:cstheme="majorBidi"/>
-        </w:rPr>
-      </w:pPr>
-      <w:r>
-        <w:rPr>
-          <w:rFonts w:eastAsiaTheme="majorEastAsia" w:cstheme="majorBidi"/>
-        </w:rPr>
-        <w:t>N_i = neighborhood of node i</w:t>
-      </w:r>
+      <w:proofErr w:type="gramEnd"/>
+    </w:p>
+    <w:p>
+      <w:pPr>
+        <w:ind w:left="-1080" w:right="-821"/>
+        <w:rPr>
+          <w:rFonts w:eastAsiaTheme="majorEastAsia" w:cstheme="majorBidi"/>
+        </w:rPr>
+      </w:pPr>
+      <w:proofErr w:type="spellStart"/>
+      <w:r>
+        <w:rPr>
+          <w:rFonts w:eastAsiaTheme="majorEastAsia" w:cstheme="majorBidi"/>
+        </w:rPr>
+        <w:t>p_i</w:t>
+      </w:r>
+      <w:proofErr w:type="spellEnd"/>
+      <w:r>
+        <w:rPr>
+          <w:rFonts w:eastAsiaTheme="majorEastAsia" w:cstheme="majorBidi"/>
+        </w:rPr>
+        <w:t xml:space="preserve"> = probability of being 1 for node </w:t>
+      </w:r>
+      <w:proofErr w:type="spellStart"/>
+      <w:r>
+        <w:rPr>
+          <w:rFonts w:eastAsiaTheme="majorEastAsia" w:cstheme="majorBidi"/>
+        </w:rPr>
+        <w:t>i</w:t>
+      </w:r>
+      <w:proofErr w:type="spellEnd"/>
+    </w:p>
+    <w:p>
+      <w:pPr>
+        <w:ind w:left="-1080" w:right="-821"/>
+        <w:rPr>
+          <w:rFonts w:eastAsiaTheme="majorEastAsia" w:cstheme="majorBidi"/>
+        </w:rPr>
+      </w:pPr>
+      <w:proofErr w:type="spellStart"/>
+      <w:r>
+        <w:rPr>
+          <w:rFonts w:eastAsiaTheme="majorEastAsia" w:cstheme="majorBidi"/>
+        </w:rPr>
+        <w:t>N_i</w:t>
+      </w:r>
+      <w:proofErr w:type="spellEnd"/>
+      <w:r>
+        <w:rPr>
+          <w:rFonts w:eastAsiaTheme="majorEastAsia" w:cstheme="majorBidi"/>
+        </w:rPr>
+        <w:t xml:space="preserve"> = neighborhood of node </w:t>
+      </w:r>
+      <w:proofErr w:type="spellStart"/>
+      <w:r>
+        <w:rPr>
+          <w:rFonts w:eastAsiaTheme="majorEastAsia" w:cstheme="majorBidi"/>
+        </w:rPr>
+        <w:t>i</w:t>
+      </w:r>
+      <w:proofErr w:type="spellEnd"/>
     </w:p>
     <w:p>
       <w:pPr>
@@ -5414,10 +5642,7 @@
         <w:ind w:left="-1080" w:right="-821"/>
       </w:pPr>
       <w:r>
-        <w:t xml:space="preserve">Model </w:t>
-      </w:r>
-      <w:r>
-        <w:t>5</w:t>
+        <w:t>Model 5</w:t>
       </w:r>
     </w:p>
     <w:p>
@@ -5460,13 +5685,7 @@
                 <w:rPr>
                   <w:rFonts w:ascii="Cambria Math" w:hAnsi="Cambria Math"/>
                 </w:rPr>
-                <m:t>t</m:t>
-              </m:r>
-              <m:r>
-                <w:rPr>
-                  <w:rFonts w:ascii="Cambria Math" w:hAnsi="Cambria Math"/>
-                </w:rPr>
-                <m:t>,i</m:t>
+                <m:t>t,i</m:t>
               </m:r>
             </m:sub>
           </m:sSub>
@@ -5778,77 +5997,119 @@
           <w:rFonts w:eastAsiaTheme="majorEastAsia" w:cstheme="majorBidi"/>
         </w:rPr>
       </w:pPr>
+      <w:proofErr w:type="gramStart"/>
       <w:r>
         <w:rPr>
           <w:rFonts w:eastAsiaTheme="majorEastAsia" w:cstheme="majorBidi"/>
         </w:rPr>
         <w:t>where</w:t>
       </w:r>
-    </w:p>
-    <w:p>
-      <w:pPr>
-        <w:ind w:left="-1080" w:right="-821"/>
-        <w:rPr>
-          <w:rFonts w:eastAsiaTheme="majorEastAsia" w:cstheme="majorBidi"/>
-        </w:rPr>
-      </w:pPr>
-      <w:r>
-        <w:rPr>
-          <w:rFonts w:eastAsiaTheme="majorEastAsia" w:cstheme="majorBidi"/>
-        </w:rPr>
-        <w:t>w_t</w:t>
-      </w:r>
-      <w:r>
-        <w:rPr>
-          <w:rFonts w:eastAsiaTheme="majorEastAsia" w:cstheme="majorBidi"/>
-        </w:rPr>
-        <w:t>_i</w:t>
-      </w:r>
+      <w:proofErr w:type="gramEnd"/>
+    </w:p>
+    <w:p>
+      <w:pPr>
+        <w:ind w:left="-1080" w:right="-821"/>
+        <w:rPr>
+          <w:rFonts w:eastAsiaTheme="majorEastAsia" w:cstheme="majorBidi"/>
+        </w:rPr>
+      </w:pPr>
+      <w:proofErr w:type="spellStart"/>
+      <w:r>
+        <w:rPr>
+          <w:rFonts w:eastAsiaTheme="majorEastAsia" w:cstheme="majorBidi"/>
+        </w:rPr>
+        <w:t>w_t_i</w:t>
+      </w:r>
+      <w:proofErr w:type="spellEnd"/>
       <w:r>
         <w:rPr>
           <w:rFonts w:eastAsiaTheme="majorEastAsia" w:cstheme="majorBidi"/>
         </w:rPr>
         <w:t xml:space="preserve"> = state of a node </w:t>
       </w:r>
-      <w:r>
-        <w:rPr>
-          <w:rFonts w:eastAsiaTheme="majorEastAsia" w:cstheme="majorBidi"/>
-        </w:rPr>
-        <w:t xml:space="preserve">i </w:t>
-      </w:r>
-      <w:r>
-        <w:rPr>
-          <w:rFonts w:eastAsiaTheme="majorEastAsia" w:cstheme="majorBidi"/>
-        </w:rPr>
-        <w:t>at time t given that w_{t-1}=0</w:t>
-      </w:r>
-    </w:p>
-    <w:p>
-      <w:pPr>
-        <w:ind w:left="-1080" w:right="-821"/>
-        <w:rPr>
-          <w:rFonts w:eastAsiaTheme="majorEastAsia" w:cstheme="majorBidi"/>
-        </w:rPr>
-      </w:pPr>
-      <w:r>
-        <w:rPr>
-          <w:rFonts w:eastAsiaTheme="majorEastAsia" w:cstheme="majorBidi"/>
-        </w:rPr>
-        <w:t>w_{t-1}_n = sum of the state of the neighbor nodes for a given node at time t-1</w:t>
-      </w:r>
-    </w:p>
-    <w:p>
-      <w:pPr>
-        <w:ind w:left="-1080" w:right="-821"/>
-        <w:rPr>
-          <w:rFonts w:eastAsiaTheme="majorEastAsia" w:cstheme="majorBidi"/>
-        </w:rPr>
-      </w:pPr>
-      <w:r>
-        <w:rPr>
-          <w:rFonts w:eastAsiaTheme="majorEastAsia" w:cstheme="majorBidi"/>
-        </w:rPr>
-        <w:t>w_{t-1}_a = sum of the state of the connected arcs for a given node at time t-1</w:t>
+      <w:proofErr w:type="spellStart"/>
+      <w:r>
+        <w:rPr>
+          <w:rFonts w:eastAsiaTheme="majorEastAsia" w:cstheme="majorBidi"/>
+        </w:rPr>
+        <w:t>i</w:t>
+      </w:r>
+      <w:proofErr w:type="spellEnd"/>
+      <w:r>
+        <w:rPr>
+          <w:rFonts w:eastAsiaTheme="majorEastAsia" w:cstheme="majorBidi"/>
+        </w:rPr>
+        <w:t xml:space="preserve"> at time t given that w</w:t>
+      </w:r>
+      <w:proofErr w:type="gramStart"/>
+      <w:r>
+        <w:rPr>
+          <w:rFonts w:eastAsiaTheme="majorEastAsia" w:cstheme="majorBidi"/>
+        </w:rPr>
+        <w:t>_{</w:t>
+      </w:r>
+      <w:proofErr w:type="gramEnd"/>
+      <w:r>
+        <w:rPr>
+          <w:rFonts w:eastAsiaTheme="majorEastAsia" w:cstheme="majorBidi"/>
+        </w:rPr>
+        <w:t>t-1}=0</w:t>
+      </w:r>
+    </w:p>
+    <w:p>
+      <w:pPr>
+        <w:ind w:left="-1080" w:right="-821"/>
+        <w:rPr>
+          <w:rFonts w:eastAsiaTheme="majorEastAsia" w:cstheme="majorBidi"/>
+        </w:rPr>
+      </w:pPr>
+      <w:r>
+        <w:rPr>
+          <w:rFonts w:eastAsiaTheme="majorEastAsia" w:cstheme="majorBidi"/>
+        </w:rPr>
+        <w:t>w</w:t>
+      </w:r>
+      <w:proofErr w:type="gramStart"/>
+      <w:r>
+        <w:rPr>
+          <w:rFonts w:eastAsiaTheme="majorEastAsia" w:cstheme="majorBidi"/>
+        </w:rPr>
+        <w:t>_{</w:t>
+      </w:r>
+      <w:proofErr w:type="gramEnd"/>
+      <w:r>
+        <w:rPr>
+          <w:rFonts w:eastAsiaTheme="majorEastAsia" w:cstheme="majorBidi"/>
+        </w:rPr>
+        <w:t>t-1}_n = sum of the state of the neighbor nodes for a given node at time t-1</w:t>
+      </w:r>
+    </w:p>
+    <w:p>
+      <w:pPr>
+        <w:ind w:left="-1080" w:right="-821"/>
+        <w:rPr>
+          <w:rFonts w:eastAsiaTheme="majorEastAsia" w:cstheme="majorBidi"/>
+        </w:rPr>
+      </w:pPr>
+      <w:r>
+        <w:rPr>
+          <w:rFonts w:eastAsiaTheme="majorEastAsia" w:cstheme="majorBidi"/>
+        </w:rPr>
+        <w:t>w</w:t>
+      </w:r>
+      <w:proofErr w:type="gramStart"/>
+      <w:r>
+        <w:rPr>
+          <w:rFonts w:eastAsiaTheme="majorEastAsia" w:cstheme="majorBidi"/>
+        </w:rPr>
+        <w:t>_{</w:t>
+      </w:r>
+      <w:proofErr w:type="gramEnd"/>
+      <w:r>
+        <w:rPr>
+          <w:rFonts w:eastAsiaTheme="majorEastAsia" w:cstheme="majorBidi"/>
+        </w:rPr>
+        <w:t>t-1}_a = sum of the state of the connected arcs for a given node at time t-1</w:t>
       </w:r>
     </w:p>
     <w:p>
@@ -5875,42 +6136,1148 @@
           <w:color w:val="FF0000"/>
         </w:rPr>
       </w:pPr>
+    </w:p>
+    <w:p>
+      <w:pPr>
+        <w:pStyle w:val="Heading2"/>
+        <w:ind w:left="-1080" w:right="-821"/>
+      </w:pPr>
+      <w:r>
+        <w:t>Estimated Parameters</w:t>
+      </w:r>
+    </w:p>
+    <w:p>
+      <w:pPr>
+        <w:pStyle w:val="Heading2"/>
+        <w:ind w:left="-1080" w:right="-821"/>
+      </w:pPr>
+      <w:r>
+        <w:t>Figures</w:t>
+      </w:r>
+    </w:p>
+    <w:p>
+      <w:pPr>
+        <w:pStyle w:val="Heading2"/>
+        <w:ind w:left="-1080" w:right="-821"/>
+      </w:pPr>
+      <w:r>
+        <w:t>Results</w:t>
+      </w:r>
+    </w:p>
+    <w:p>
+      <w:pPr>
+        <w:ind w:left="-1080" w:right="-821"/>
+      </w:pPr>
+      <w:r>
+        <w:t>Not acceptable. Horrible prediction.</w:t>
+      </w:r>
+    </w:p>
+    <w:p>
+      <w:r>
+        <w:br w:type="page"/>
+      </w:r>
+    </w:p>
+    <w:p>
+      <w:pPr>
+        <w:pStyle w:val="Heading1"/>
+        <w:ind w:left="-1080" w:right="-821"/>
+      </w:pPr>
+      <w:r>
+        <w:lastRenderedPageBreak/>
+        <w:t xml:space="preserve">Model </w:t>
+      </w:r>
+      <w:r>
+        <w:t>6</w:t>
+      </w:r>
+    </w:p>
+    <w:p>
+      <w:pPr>
+        <w:pStyle w:val="Heading2"/>
+        <w:ind w:left="-1080" w:right="-821"/>
+      </w:pPr>
+      <w:r>
+        <w:t>Model form</w:t>
+      </w:r>
+    </w:p>
+    <w:p>
+      <w:pPr>
+        <w:ind w:left="-1080" w:right="-821"/>
+        <w:rPr>
+          <w:rFonts w:eastAsiaTheme="majorEastAsia" w:cstheme="majorBidi"/>
+        </w:rPr>
+      </w:pPr>
+      <m:oMathPara>
+        <m:oMath>
+          <m:sSub>
+            <m:sSubPr>
+              <m:ctrlPr>
+                <w:rPr>
+                  <w:rFonts w:ascii="Cambria Math" w:hAnsi="Cambria Math"/>
+                  <w:i/>
+                </w:rPr>
+              </m:ctrlPr>
+            </m:sSubPr>
+            <m:e>
+              <m:r>
+                <w:rPr>
+                  <w:rFonts w:ascii="Cambria Math" w:hAnsi="Cambria Math"/>
+                </w:rPr>
+                <m:t>w</m:t>
+              </m:r>
+            </m:e>
+            <m:sub>
+              <m:r>
+                <w:rPr>
+                  <w:rFonts w:ascii="Cambria Math" w:hAnsi="Cambria Math"/>
+                </w:rPr>
+                <m:t>t,i</m:t>
+              </m:r>
+            </m:sub>
+          </m:sSub>
+          <m:r>
+            <w:rPr>
+              <w:rFonts w:ascii="Cambria Math" w:hAnsi="Cambria Math"/>
+            </w:rPr>
+            <m:t>=Bernulli</m:t>
+          </m:r>
+          <m:d>
+            <m:dPr>
+              <m:ctrlPr>
+                <w:rPr>
+                  <w:rFonts w:ascii="Cambria Math" w:hAnsi="Cambria Math"/>
+                  <w:i/>
+                </w:rPr>
+              </m:ctrlPr>
+            </m:dPr>
+            <m:e>
+              <m:sSub>
+                <m:sSubPr>
+                  <m:ctrlPr>
+                    <w:rPr>
+                      <w:rFonts w:ascii="Cambria Math" w:hAnsi="Cambria Math"/>
+                      <w:i/>
+                    </w:rPr>
+                  </m:ctrlPr>
+                </m:sSubPr>
+                <m:e>
+                  <m:r>
+                    <w:rPr>
+                      <w:rFonts w:ascii="Cambria Math" w:hAnsi="Cambria Math"/>
+                    </w:rPr>
+                    <m:t>p</m:t>
+                  </m:r>
+                </m:e>
+                <m:sub>
+                  <m:r>
+                    <w:rPr>
+                      <w:rFonts w:ascii="Cambria Math" w:hAnsi="Cambria Math"/>
+                    </w:rPr>
+                    <m:t>i</m:t>
+                  </m:r>
+                </m:sub>
+              </m:sSub>
+              <m:r>
+                <w:rPr>
+                  <w:rFonts w:ascii="Cambria Math" w:hAnsi="Cambria Math"/>
+                </w:rPr>
+                <m:t>=logistic</m:t>
+              </m:r>
+              <m:d>
+                <m:dPr>
+                  <m:ctrlPr>
+                    <w:rPr>
+                      <w:rFonts w:ascii="Cambria Math" w:hAnsi="Cambria Math"/>
+                      <w:i/>
+                    </w:rPr>
+                  </m:ctrlPr>
+                </m:dPr>
+                <m:e>
+                  <m:sSub>
+                    <m:sSubPr>
+                      <m:ctrlPr>
+                        <w:rPr>
+                          <w:rFonts w:ascii="Cambria Math" w:hAnsi="Cambria Math"/>
+                          <w:i/>
+                        </w:rPr>
+                      </m:ctrlPr>
+                    </m:sSubPr>
+                    <m:e>
+                      <m:sSub>
+                        <m:sSubPr>
+                          <m:ctrlPr>
+                            <w:rPr>
+                              <w:rFonts w:ascii="Cambria Math" w:hAnsi="Cambria Math"/>
+                              <w:i/>
+                            </w:rPr>
+                          </m:ctrlPr>
+                        </m:sSubPr>
+                        <m:e>
+                          <m:r>
+                            <w:rPr>
+                              <w:rFonts w:ascii="Cambria Math" w:hAnsi="Cambria Math"/>
+                            </w:rPr>
+                            <m:t>β</m:t>
+                          </m:r>
+                        </m:e>
+                        <m:sub>
+                          <m:r>
+                            <w:rPr>
+                              <w:rFonts w:ascii="Cambria Math" w:hAnsi="Cambria Math"/>
+                            </w:rPr>
+                            <m:t>0</m:t>
+                          </m:r>
+                        </m:sub>
+                      </m:sSub>
+                      <m:sSub>
+                        <m:sSubPr>
+                          <m:ctrlPr>
+                            <w:rPr>
+                              <w:rFonts w:ascii="Cambria Math" w:hAnsi="Cambria Math"/>
+                              <w:i/>
+                            </w:rPr>
+                          </m:ctrlPr>
+                        </m:sSubPr>
+                        <m:e>
+                          <m:r>
+                            <w:rPr>
+                              <w:rFonts w:ascii="Cambria Math" w:hAnsi="Cambria Math"/>
+                            </w:rPr>
+                            <m:t>+</m:t>
+                          </m:r>
+                          <m:sSub>
+                            <m:sSubPr>
+                              <m:ctrlPr>
+                                <w:rPr>
+                                  <w:rFonts w:ascii="Cambria Math" w:hAnsi="Cambria Math"/>
+                                  <w:i/>
+                                </w:rPr>
+                              </m:ctrlPr>
+                            </m:sSubPr>
+                            <m:e>
+                              <m:r>
+                                <w:rPr>
+                                  <w:rFonts w:ascii="Cambria Math" w:hAnsi="Cambria Math"/>
+                                </w:rPr>
+                                <m:t>β</m:t>
+                              </m:r>
+                            </m:e>
+                            <m:sub>
+                              <m:r>
+                                <w:rPr>
+                                  <w:rFonts w:ascii="Cambria Math" w:hAnsi="Cambria Math"/>
+                                </w:rPr>
+                                <m:t>1</m:t>
+                              </m:r>
+                            </m:sub>
+                          </m:sSub>
+                          <m:r>
+                            <w:rPr>
+                              <w:rFonts w:ascii="Cambria Math" w:hAnsi="Cambria Math"/>
+                            </w:rPr>
+                            <m:t>×w</m:t>
+                          </m:r>
+                        </m:e>
+                        <m:sub>
+                          <m:r>
+                            <w:rPr>
+                              <w:rFonts w:ascii="Cambria Math" w:hAnsi="Cambria Math"/>
+                            </w:rPr>
+                            <m:t>t-</m:t>
+                          </m:r>
+                          <m:r>
+                            <w:rPr>
+                              <w:rFonts w:ascii="Cambria Math" w:hAnsi="Cambria Math"/>
+                            </w:rPr>
+                            <m:t>1,i</m:t>
+                          </m:r>
+                        </m:sub>
+                      </m:sSub>
+                      <m:r>
+                        <w:rPr>
+                          <w:rFonts w:ascii="Cambria Math" w:hAnsi="Cambria Math"/>
+                        </w:rPr>
+                        <m:t>+</m:t>
+                      </m:r>
+                      <m:sSub>
+                        <m:sSubPr>
+                          <m:ctrlPr>
+                            <w:rPr>
+                              <w:rFonts w:ascii="Cambria Math" w:hAnsi="Cambria Math"/>
+                              <w:i/>
+                            </w:rPr>
+                          </m:ctrlPr>
+                        </m:sSubPr>
+                        <m:e>
+                          <m:r>
+                            <w:rPr>
+                              <w:rFonts w:ascii="Cambria Math" w:hAnsi="Cambria Math"/>
+                            </w:rPr>
+                            <m:t>β</m:t>
+                          </m:r>
+                        </m:e>
+                        <m:sub>
+                          <m:r>
+                            <w:rPr>
+                              <w:rFonts w:ascii="Cambria Math" w:hAnsi="Cambria Math"/>
+                            </w:rPr>
+                            <m:t>2</m:t>
+                          </m:r>
+                        </m:sub>
+                      </m:sSub>
+                      <m:r>
+                        <w:rPr>
+                          <w:rFonts w:ascii="Cambria Math" w:hAnsi="Cambria Math"/>
+                        </w:rPr>
+                        <m:t>×w</m:t>
+                      </m:r>
+                    </m:e>
+                    <m:sub>
+                      <m:r>
+                        <w:rPr>
+                          <w:rFonts w:ascii="Cambria Math" w:hAnsi="Cambria Math"/>
+                        </w:rPr>
+                        <m:t>t-1, n</m:t>
+                      </m:r>
+                    </m:sub>
+                  </m:sSub>
+                  <m:sSub>
+                    <m:sSubPr>
+                      <m:ctrlPr>
+                        <w:rPr>
+                          <w:rFonts w:ascii="Cambria Math" w:hAnsi="Cambria Math"/>
+                          <w:i/>
+                        </w:rPr>
+                      </m:ctrlPr>
+                    </m:sSubPr>
+                    <m:e>
+                      <m:r>
+                        <w:rPr>
+                          <w:rFonts w:ascii="Cambria Math" w:hAnsi="Cambria Math"/>
+                        </w:rPr>
+                        <m:t>+</m:t>
+                      </m:r>
+                      <m:sSub>
+                        <m:sSubPr>
+                          <m:ctrlPr>
+                            <w:rPr>
+                              <w:rFonts w:ascii="Cambria Math" w:hAnsi="Cambria Math"/>
+                              <w:i/>
+                            </w:rPr>
+                          </m:ctrlPr>
+                        </m:sSubPr>
+                        <m:e>
+                          <m:r>
+                            <w:rPr>
+                              <w:rFonts w:ascii="Cambria Math" w:hAnsi="Cambria Math"/>
+                            </w:rPr>
+                            <m:t>β</m:t>
+                          </m:r>
+                        </m:e>
+                        <m:sub>
+                          <m:r>
+                            <w:rPr>
+                              <w:rFonts w:ascii="Cambria Math" w:hAnsi="Cambria Math"/>
+                            </w:rPr>
+                            <m:t>3</m:t>
+                          </m:r>
+                        </m:sub>
+                      </m:sSub>
+                      <m:r>
+                        <w:rPr>
+                          <w:rFonts w:ascii="Cambria Math" w:hAnsi="Cambria Math"/>
+                        </w:rPr>
+                        <m:t>×w</m:t>
+                      </m:r>
+                    </m:e>
+                    <m:sub>
+                      <m:r>
+                        <w:rPr>
+                          <w:rFonts w:ascii="Cambria Math" w:hAnsi="Cambria Math"/>
+                        </w:rPr>
+                        <m:t>t-1, a</m:t>
+                      </m:r>
+                    </m:sub>
+                  </m:sSub>
+                </m:e>
+              </m:d>
+            </m:e>
+          </m:d>
+        </m:oMath>
+      </m:oMathPara>
+    </w:p>
+    <w:p>
+      <w:pPr>
+        <w:ind w:left="-1080" w:right="-821"/>
+        <w:rPr>
+          <w:rFonts w:eastAsiaTheme="majorEastAsia" w:cstheme="majorBidi"/>
+        </w:rPr>
+      </w:pPr>
+      <m:oMathPara>
+        <m:oMath>
+          <m:sSub>
+            <m:sSubPr>
+              <m:ctrlPr>
+                <w:rPr>
+                  <w:rFonts w:ascii="Cambria Math" w:hAnsi="Cambria Math"/>
+                  <w:i/>
+                </w:rPr>
+              </m:ctrlPr>
+            </m:sSubPr>
+            <m:e>
+              <m:r>
+                <w:rPr>
+                  <w:rFonts w:ascii="Cambria Math" w:hAnsi="Cambria Math"/>
+                </w:rPr>
+                <m:t>y</m:t>
+              </m:r>
+            </m:e>
+            <m:sub>
+              <m:r>
+                <w:rPr>
+                  <w:rFonts w:ascii="Cambria Math" w:hAnsi="Cambria Math"/>
+                </w:rPr>
+                <m:t>t,i</m:t>
+              </m:r>
+            </m:sub>
+          </m:sSub>
+          <m:r>
+            <w:rPr>
+              <w:rFonts w:ascii="Cambria Math" w:hAnsi="Cambria Math"/>
+            </w:rPr>
+            <m:t>=Bernulli</m:t>
+          </m:r>
+          <m:d>
+            <m:dPr>
+              <m:ctrlPr>
+                <w:rPr>
+                  <w:rFonts w:ascii="Cambria Math" w:hAnsi="Cambria Math"/>
+                  <w:i/>
+                </w:rPr>
+              </m:ctrlPr>
+            </m:dPr>
+            <m:e>
+              <m:sSub>
+                <m:sSubPr>
+                  <m:ctrlPr>
+                    <w:rPr>
+                      <w:rFonts w:ascii="Cambria Math" w:hAnsi="Cambria Math"/>
+                      <w:i/>
+                    </w:rPr>
+                  </m:ctrlPr>
+                </m:sSubPr>
+                <m:e>
+                  <m:r>
+                    <w:rPr>
+                      <w:rFonts w:ascii="Cambria Math" w:hAnsi="Cambria Math"/>
+                    </w:rPr>
+                    <m:t>p</m:t>
+                  </m:r>
+                </m:e>
+                <m:sub>
+                  <m:r>
+                    <w:rPr>
+                      <w:rFonts w:ascii="Cambria Math" w:hAnsi="Cambria Math"/>
+                    </w:rPr>
+                    <m:t>i</m:t>
+                  </m:r>
+                </m:sub>
+              </m:sSub>
+              <m:r>
+                <w:rPr>
+                  <w:rFonts w:ascii="Cambria Math" w:hAnsi="Cambria Math"/>
+                </w:rPr>
+                <m:t>=logistic</m:t>
+              </m:r>
+              <m:d>
+                <m:dPr>
+                  <m:ctrlPr>
+                    <w:rPr>
+                      <w:rFonts w:ascii="Cambria Math" w:hAnsi="Cambria Math"/>
+                      <w:i/>
+                    </w:rPr>
+                  </m:ctrlPr>
+                </m:dPr>
+                <m:e>
+                  <m:sSub>
+                    <m:sSubPr>
+                      <m:ctrlPr>
+                        <w:rPr>
+                          <w:rFonts w:ascii="Cambria Math" w:hAnsi="Cambria Math"/>
+                          <w:i/>
+                        </w:rPr>
+                      </m:ctrlPr>
+                    </m:sSubPr>
+                    <m:e>
+                      <m:sSub>
+                        <m:sSubPr>
+                          <m:ctrlPr>
+                            <w:rPr>
+                              <w:rFonts w:ascii="Cambria Math" w:hAnsi="Cambria Math"/>
+                              <w:i/>
+                            </w:rPr>
+                          </m:ctrlPr>
+                        </m:sSubPr>
+                        <m:e>
+                          <m:r>
+                            <w:rPr>
+                              <w:rFonts w:ascii="Cambria Math" w:hAnsi="Cambria Math"/>
+                            </w:rPr>
+                            <m:t>β</m:t>
+                          </m:r>
+                        </m:e>
+                        <m:sub>
+                          <m:r>
+                            <w:rPr>
+                              <w:rFonts w:ascii="Cambria Math" w:hAnsi="Cambria Math"/>
+                            </w:rPr>
+                            <m:t>0</m:t>
+                          </m:r>
+                        </m:sub>
+                      </m:sSub>
+                      <m:sSub>
+                        <m:sSubPr>
+                          <m:ctrlPr>
+                            <w:rPr>
+                              <w:rFonts w:ascii="Cambria Math" w:hAnsi="Cambria Math"/>
+                              <w:i/>
+                            </w:rPr>
+                          </m:ctrlPr>
+                        </m:sSubPr>
+                        <m:e>
+                          <m:r>
+                            <w:rPr>
+                              <w:rFonts w:ascii="Cambria Math" w:hAnsi="Cambria Math"/>
+                            </w:rPr>
+                            <m:t>+</m:t>
+                          </m:r>
+                          <m:sSub>
+                            <m:sSubPr>
+                              <m:ctrlPr>
+                                <w:rPr>
+                                  <w:rFonts w:ascii="Cambria Math" w:hAnsi="Cambria Math"/>
+                                  <w:i/>
+                                </w:rPr>
+                              </m:ctrlPr>
+                            </m:sSubPr>
+                            <m:e>
+                              <m:r>
+                                <w:rPr>
+                                  <w:rFonts w:ascii="Cambria Math" w:hAnsi="Cambria Math"/>
+                                </w:rPr>
+                                <m:t>β</m:t>
+                              </m:r>
+                            </m:e>
+                            <m:sub>
+                              <m:r>
+                                <w:rPr>
+                                  <w:rFonts w:ascii="Cambria Math" w:hAnsi="Cambria Math"/>
+                                </w:rPr>
+                                <m:t>1</m:t>
+                              </m:r>
+                            </m:sub>
+                          </m:sSub>
+                          <m:r>
+                            <w:rPr>
+                              <w:rFonts w:ascii="Cambria Math" w:hAnsi="Cambria Math"/>
+                            </w:rPr>
+                            <m:t>×</m:t>
+                          </m:r>
+                          <m:r>
+                            <w:rPr>
+                              <w:rFonts w:ascii="Cambria Math" w:hAnsi="Cambria Math"/>
+                            </w:rPr>
+                            <m:t>y</m:t>
+                          </m:r>
+                        </m:e>
+                        <m:sub>
+                          <m:r>
+                            <w:rPr>
+                              <w:rFonts w:ascii="Cambria Math" w:hAnsi="Cambria Math"/>
+                            </w:rPr>
+                            <m:t>t-1,i</m:t>
+                          </m:r>
+                        </m:sub>
+                      </m:sSub>
+                      <m:r>
+                        <w:rPr>
+                          <w:rFonts w:ascii="Cambria Math" w:hAnsi="Cambria Math"/>
+                        </w:rPr>
+                        <m:t>+</m:t>
+                      </m:r>
+                      <m:sSub>
+                        <m:sSubPr>
+                          <m:ctrlPr>
+                            <w:rPr>
+                              <w:rFonts w:ascii="Cambria Math" w:hAnsi="Cambria Math"/>
+                              <w:i/>
+                            </w:rPr>
+                          </m:ctrlPr>
+                        </m:sSubPr>
+                        <m:e>
+                          <m:r>
+                            <w:rPr>
+                              <w:rFonts w:ascii="Cambria Math" w:hAnsi="Cambria Math"/>
+                            </w:rPr>
+                            <m:t>β</m:t>
+                          </m:r>
+                        </m:e>
+                        <m:sub>
+                          <m:r>
+                            <w:rPr>
+                              <w:rFonts w:ascii="Cambria Math" w:hAnsi="Cambria Math"/>
+                            </w:rPr>
+                            <m:t>2</m:t>
+                          </m:r>
+                        </m:sub>
+                      </m:sSub>
+                      <m:r>
+                        <w:rPr>
+                          <w:rFonts w:ascii="Cambria Math" w:hAnsi="Cambria Math"/>
+                        </w:rPr>
+                        <m:t>×</m:t>
+                      </m:r>
+                      <m:r>
+                        <w:rPr>
+                          <w:rFonts w:ascii="Cambria Math" w:hAnsi="Cambria Math"/>
+                        </w:rPr>
+                        <m:t>y</m:t>
+                      </m:r>
+                    </m:e>
+                    <m:sub>
+                      <m:r>
+                        <w:rPr>
+                          <w:rFonts w:ascii="Cambria Math" w:hAnsi="Cambria Math"/>
+                        </w:rPr>
+                        <m:t>t-1, n</m:t>
+                      </m:r>
+                    </m:sub>
+                  </m:sSub>
+                </m:e>
+              </m:d>
+            </m:e>
+          </m:d>
+        </m:oMath>
+      </m:oMathPara>
+    </w:p>
+    <w:p>
+      <w:pPr>
+        <w:ind w:left="-1080" w:right="-821"/>
+        <w:rPr>
+          <w:rFonts w:eastAsiaTheme="majorEastAsia" w:cstheme="majorBidi"/>
+        </w:rPr>
+      </w:pPr>
+    </w:p>
+    <w:p>
+      <w:pPr>
+        <w:ind w:left="-1080" w:right="-821"/>
+        <w:rPr>
+          <w:rFonts w:eastAsiaTheme="majorEastAsia" w:cstheme="majorBidi"/>
+        </w:rPr>
+      </w:pPr>
+      <m:oMathPara>
+        <m:oMath>
+          <m:r>
+            <w:rPr>
+              <w:rFonts w:ascii="Cambria Math" w:hAnsi="Cambria Math"/>
+            </w:rPr>
+            <m:t>logistic</m:t>
+          </m:r>
+          <m:d>
+            <m:dPr>
+              <m:ctrlPr>
+                <w:rPr>
+                  <w:rFonts w:ascii="Cambria Math" w:hAnsi="Cambria Math"/>
+                  <w:i/>
+                </w:rPr>
+              </m:ctrlPr>
+            </m:dPr>
+            <m:e>
+              <m:r>
+                <w:rPr>
+                  <w:rFonts w:ascii="Cambria Math" w:hAnsi="Cambria Math"/>
+                </w:rPr>
+                <m:t>x</m:t>
+              </m:r>
+            </m:e>
+          </m:d>
+          <m:r>
+            <w:rPr>
+              <w:rFonts w:ascii="Cambria Math" w:hAnsi="Cambria Math"/>
+            </w:rPr>
+            <m:t>=</m:t>
+          </m:r>
+          <m:f>
+            <m:fPr>
+              <m:ctrlPr>
+                <w:rPr>
+                  <w:rFonts w:ascii="Cambria Math" w:hAnsi="Cambria Math"/>
+                  <w:i/>
+                </w:rPr>
+              </m:ctrlPr>
+            </m:fPr>
+            <m:num>
+              <m:r>
+                <w:rPr>
+                  <w:rFonts w:ascii="Cambria Math" w:hAnsi="Cambria Math"/>
+                </w:rPr>
+                <m:t>1</m:t>
+              </m:r>
+            </m:num>
+            <m:den>
+              <m:r>
+                <w:rPr>
+                  <w:rFonts w:ascii="Cambria Math" w:hAnsi="Cambria Math"/>
+                </w:rPr>
+                <m:t>1+</m:t>
+              </m:r>
+              <m:sSup>
+                <m:sSupPr>
+                  <m:ctrlPr>
+                    <w:rPr>
+                      <w:rFonts w:ascii="Cambria Math" w:hAnsi="Cambria Math"/>
+                      <w:i/>
+                    </w:rPr>
+                  </m:ctrlPr>
+                </m:sSupPr>
+                <m:e>
+                  <m:r>
+                    <w:rPr>
+                      <w:rFonts w:ascii="Cambria Math" w:hAnsi="Cambria Math"/>
+                    </w:rPr>
+                    <m:t>e</m:t>
+                  </m:r>
+                </m:e>
+                <m:sup>
+                  <m:r>
+                    <w:rPr>
+                      <w:rFonts w:ascii="Cambria Math" w:hAnsi="Cambria Math"/>
+                    </w:rPr>
+                    <m:t>-x</m:t>
+                  </m:r>
+                </m:sup>
+              </m:sSup>
+            </m:den>
+          </m:f>
+        </m:oMath>
+      </m:oMathPara>
+    </w:p>
+    <w:p>
+      <w:pPr>
+        <w:ind w:left="-1080" w:right="-821"/>
+        <w:rPr>
+          <w:rFonts w:eastAsiaTheme="majorEastAsia" w:cstheme="majorBidi"/>
+        </w:rPr>
+      </w:pPr>
+      <w:proofErr w:type="gramStart"/>
+      <w:r>
+        <w:rPr>
+          <w:rFonts w:eastAsiaTheme="majorEastAsia" w:cstheme="majorBidi"/>
+        </w:rPr>
+        <w:t>where</w:t>
+      </w:r>
+      <w:proofErr w:type="gramEnd"/>
+    </w:p>
+    <w:p>
+      <w:pPr>
+        <w:ind w:left="-1080" w:right="-821"/>
+        <w:rPr>
+          <w:rFonts w:eastAsiaTheme="majorEastAsia" w:cstheme="majorBidi"/>
+        </w:rPr>
+      </w:pPr>
+      <w:proofErr w:type="spellStart"/>
+      <w:r>
+        <w:rPr>
+          <w:rFonts w:eastAsiaTheme="majorEastAsia" w:cstheme="majorBidi"/>
+        </w:rPr>
+        <w:t>w_t_i</w:t>
+      </w:r>
+      <w:proofErr w:type="spellEnd"/>
+      <w:r>
+        <w:rPr>
+          <w:rFonts w:eastAsiaTheme="majorEastAsia" w:cstheme="majorBidi"/>
+        </w:rPr>
+        <w:t xml:space="preserve"> = state of a node </w:t>
+      </w:r>
+      <w:proofErr w:type="spellStart"/>
+      <w:r>
+        <w:rPr>
+          <w:rFonts w:eastAsiaTheme="majorEastAsia" w:cstheme="majorBidi"/>
+        </w:rPr>
+        <w:t>i</w:t>
+      </w:r>
+      <w:proofErr w:type="spellEnd"/>
+      <w:r>
+        <w:rPr>
+          <w:rFonts w:eastAsiaTheme="majorEastAsia" w:cstheme="majorBidi"/>
+        </w:rPr>
+        <w:t xml:space="preserve"> at time t </w:t>
+      </w:r>
+    </w:p>
+    <w:p>
+      <w:pPr>
+        <w:ind w:left="-1080" w:right="-821"/>
+        <w:rPr>
+          <w:rFonts w:eastAsiaTheme="majorEastAsia" w:cstheme="majorBidi"/>
+        </w:rPr>
+      </w:pPr>
+      <w:r>
+        <w:rPr>
+          <w:rFonts w:eastAsiaTheme="majorEastAsia" w:cstheme="majorBidi"/>
+        </w:rPr>
+        <w:t>w_t_1_i</w:t>
+      </w:r>
+      <w:r>
+        <w:rPr>
+          <w:rFonts w:eastAsiaTheme="majorEastAsia" w:cstheme="majorBidi"/>
+        </w:rPr>
+        <w:t xml:space="preserve"> = state of a node </w:t>
+      </w:r>
+      <w:proofErr w:type="spellStart"/>
+      <w:r>
+        <w:rPr>
+          <w:rFonts w:eastAsiaTheme="majorEastAsia" w:cstheme="majorBidi"/>
+        </w:rPr>
+        <w:t>i</w:t>
+      </w:r>
+      <w:proofErr w:type="spellEnd"/>
+      <w:r>
+        <w:rPr>
+          <w:rFonts w:eastAsiaTheme="majorEastAsia" w:cstheme="majorBidi"/>
+        </w:rPr>
+        <w:t xml:space="preserve"> at time t</w:t>
+      </w:r>
+      <w:r>
+        <w:rPr>
+          <w:rFonts w:eastAsiaTheme="majorEastAsia" w:cstheme="majorBidi"/>
+        </w:rPr>
+        <w:t>-1</w:t>
+      </w:r>
+    </w:p>
+    <w:p>
+      <w:pPr>
+        <w:ind w:left="-1080" w:right="-821"/>
+        <w:rPr>
+          <w:rFonts w:eastAsiaTheme="majorEastAsia" w:cstheme="majorBidi"/>
+        </w:rPr>
+      </w:pPr>
+      <w:r>
+        <w:rPr>
+          <w:rFonts w:eastAsiaTheme="majorEastAsia" w:cstheme="majorBidi"/>
+        </w:rPr>
+        <w:t>w</w:t>
+      </w:r>
+      <w:proofErr w:type="gramStart"/>
+      <w:r>
+        <w:rPr>
+          <w:rFonts w:eastAsiaTheme="majorEastAsia" w:cstheme="majorBidi"/>
+        </w:rPr>
+        <w:t>_{</w:t>
+      </w:r>
+      <w:proofErr w:type="gramEnd"/>
+      <w:r>
+        <w:rPr>
+          <w:rFonts w:eastAsiaTheme="majorEastAsia" w:cstheme="majorBidi"/>
+        </w:rPr>
+        <w:t>t-1}_n = sum of the state of the neighbor nodes for a given node at time t-1</w:t>
+      </w:r>
+    </w:p>
+    <w:p>
+      <w:pPr>
+        <w:ind w:left="-1080" w:right="-821"/>
+        <w:rPr>
+          <w:rFonts w:eastAsiaTheme="majorEastAsia" w:cstheme="majorBidi"/>
+        </w:rPr>
+      </w:pPr>
+      <w:r>
+        <w:rPr>
+          <w:rFonts w:eastAsiaTheme="majorEastAsia" w:cstheme="majorBidi"/>
+        </w:rPr>
+        <w:t>w</w:t>
+      </w:r>
+      <w:proofErr w:type="gramStart"/>
+      <w:r>
+        <w:rPr>
+          <w:rFonts w:eastAsiaTheme="majorEastAsia" w:cstheme="majorBidi"/>
+        </w:rPr>
+        <w:t>_{</w:t>
+      </w:r>
+      <w:proofErr w:type="gramEnd"/>
+      <w:r>
+        <w:rPr>
+          <w:rFonts w:eastAsiaTheme="majorEastAsia" w:cstheme="majorBidi"/>
+        </w:rPr>
+        <w:t>t-1}_a = sum of the state of the connected arcs for a given node at time t-1</w:t>
+      </w:r>
+    </w:p>
+    <w:p>
+      <w:pPr>
+        <w:ind w:left="-1080" w:right="-821"/>
+        <w:rPr>
+          <w:rFonts w:eastAsiaTheme="majorEastAsia" w:cstheme="majorBidi"/>
+        </w:rPr>
+      </w:pPr>
+      <w:proofErr w:type="spellStart"/>
+      <w:r>
+        <w:rPr>
+          <w:rFonts w:eastAsiaTheme="majorEastAsia" w:cstheme="majorBidi"/>
+        </w:rPr>
+        <w:t>y</w:t>
+      </w:r>
+      <w:r>
+        <w:rPr>
+          <w:rFonts w:eastAsiaTheme="majorEastAsia" w:cstheme="majorBidi"/>
+        </w:rPr>
+        <w:t>_t_i</w:t>
+      </w:r>
+      <w:proofErr w:type="spellEnd"/>
+      <w:r>
+        <w:rPr>
+          <w:rFonts w:eastAsiaTheme="majorEastAsia" w:cstheme="majorBidi"/>
+        </w:rPr>
+        <w:t xml:space="preserve"> = state of </w:t>
+      </w:r>
+      <w:proofErr w:type="spellStart"/>
+      <w:r>
+        <w:rPr>
+          <w:rFonts w:eastAsiaTheme="majorEastAsia" w:cstheme="majorBidi"/>
+        </w:rPr>
+        <w:t>a</w:t>
+      </w:r>
+      <w:proofErr w:type="spellEnd"/>
+      <w:r>
+        <w:rPr>
+          <w:rFonts w:eastAsiaTheme="majorEastAsia" w:cstheme="majorBidi"/>
+        </w:rPr>
+        <w:t xml:space="preserve"> </w:t>
+      </w:r>
+      <w:r>
+        <w:rPr>
+          <w:rFonts w:eastAsiaTheme="majorEastAsia" w:cstheme="majorBidi"/>
+        </w:rPr>
+        <w:t>arc</w:t>
+      </w:r>
+      <w:r>
+        <w:rPr>
+          <w:rFonts w:eastAsiaTheme="majorEastAsia" w:cstheme="majorBidi"/>
+        </w:rPr>
+        <w:t xml:space="preserve"> </w:t>
+      </w:r>
+      <w:proofErr w:type="spellStart"/>
+      <w:r>
+        <w:rPr>
+          <w:rFonts w:eastAsiaTheme="majorEastAsia" w:cstheme="majorBidi"/>
+        </w:rPr>
+        <w:t>i</w:t>
+      </w:r>
+      <w:proofErr w:type="spellEnd"/>
+      <w:r>
+        <w:rPr>
+          <w:rFonts w:eastAsiaTheme="majorEastAsia" w:cstheme="majorBidi"/>
+        </w:rPr>
+        <w:t xml:space="preserve"> at time t </w:t>
+      </w:r>
+    </w:p>
+    <w:p>
+      <w:pPr>
+        <w:ind w:left="-1080" w:right="-821"/>
+        <w:rPr>
+          <w:rFonts w:eastAsiaTheme="majorEastAsia" w:cstheme="majorBidi"/>
+        </w:rPr>
+      </w:pPr>
+      <w:r>
+        <w:rPr>
+          <w:rFonts w:eastAsiaTheme="majorEastAsia" w:cstheme="majorBidi"/>
+        </w:rPr>
+        <w:t>y</w:t>
+      </w:r>
+      <w:r>
+        <w:rPr>
+          <w:rFonts w:eastAsiaTheme="majorEastAsia" w:cstheme="majorBidi"/>
+        </w:rPr>
+        <w:t xml:space="preserve">_t_1_i = state of </w:t>
+      </w:r>
+      <w:proofErr w:type="spellStart"/>
+      <w:r>
+        <w:rPr>
+          <w:rFonts w:eastAsiaTheme="majorEastAsia" w:cstheme="majorBidi"/>
+        </w:rPr>
+        <w:t>a</w:t>
+      </w:r>
+      <w:proofErr w:type="spellEnd"/>
+      <w:r>
+        <w:rPr>
+          <w:rFonts w:eastAsiaTheme="majorEastAsia" w:cstheme="majorBidi"/>
+        </w:rPr>
+        <w:t xml:space="preserve"> </w:t>
+      </w:r>
+      <w:r>
+        <w:rPr>
+          <w:rFonts w:eastAsiaTheme="majorEastAsia" w:cstheme="majorBidi"/>
+        </w:rPr>
+        <w:t>arc</w:t>
+      </w:r>
+      <w:r>
+        <w:rPr>
+          <w:rFonts w:eastAsiaTheme="majorEastAsia" w:cstheme="majorBidi"/>
+        </w:rPr>
+        <w:t xml:space="preserve"> </w:t>
+      </w:r>
+      <w:proofErr w:type="spellStart"/>
+      <w:r>
+        <w:rPr>
+          <w:rFonts w:eastAsiaTheme="majorEastAsia" w:cstheme="majorBidi"/>
+        </w:rPr>
+        <w:t>i</w:t>
+      </w:r>
+      <w:proofErr w:type="spellEnd"/>
+      <w:r>
+        <w:rPr>
+          <w:rFonts w:eastAsiaTheme="majorEastAsia" w:cstheme="majorBidi"/>
+        </w:rPr>
+        <w:t xml:space="preserve"> at time t-1</w:t>
+      </w:r>
+    </w:p>
+    <w:p>
+      <w:pPr>
+        <w:ind w:left="-1080" w:right="-821"/>
+        <w:rPr>
+          <w:rFonts w:eastAsiaTheme="majorEastAsia" w:cstheme="majorBidi"/>
+        </w:rPr>
+      </w:pPr>
+      <w:r>
+        <w:rPr>
+          <w:rFonts w:eastAsiaTheme="majorEastAsia" w:cstheme="majorBidi"/>
+        </w:rPr>
+        <w:t>y</w:t>
+      </w:r>
+      <w:proofErr w:type="gramStart"/>
+      <w:r>
+        <w:rPr>
+          <w:rFonts w:eastAsiaTheme="majorEastAsia" w:cstheme="majorBidi"/>
+        </w:rPr>
+        <w:t>_{</w:t>
+      </w:r>
+      <w:proofErr w:type="gramEnd"/>
+      <w:r>
+        <w:rPr>
+          <w:rFonts w:eastAsiaTheme="majorEastAsia" w:cstheme="majorBidi"/>
+        </w:rPr>
+        <w:t xml:space="preserve">t-1}_n = sum of the state of the </w:t>
+      </w:r>
+      <w:r>
+        <w:rPr>
+          <w:rFonts w:eastAsiaTheme="majorEastAsia" w:cstheme="majorBidi"/>
+        </w:rPr>
+        <w:t>connected</w:t>
+      </w:r>
+      <w:r>
+        <w:rPr>
+          <w:rFonts w:eastAsiaTheme="majorEastAsia" w:cstheme="majorBidi"/>
+        </w:rPr>
+        <w:t xml:space="preserve"> no</w:t>
+      </w:r>
+      <w:r>
+        <w:rPr>
+          <w:rFonts w:eastAsiaTheme="majorEastAsia" w:cstheme="majorBidi"/>
+        </w:rPr>
+        <w:t>des for a given arc at time t-1</w:t>
+      </w:r>
+    </w:p>
+    <w:p>
+      <w:pPr>
+        <w:ind w:left="-1080" w:right="-821"/>
+        <w:rPr>
+          <w:rFonts w:eastAsiaTheme="majorEastAsia" w:cstheme="majorBidi"/>
+          <w:color w:val="FF0000"/>
+        </w:rPr>
+      </w:pPr>
+      <w:r>
+        <w:rPr>
+          <w:rFonts w:eastAsiaTheme="majorEastAsia" w:cstheme="majorBidi"/>
+          <w:color w:val="FF0000"/>
+        </w:rPr>
+        <w:t>This model is</w:t>
+      </w:r>
+      <w:r>
+        <w:rPr>
+          <w:rFonts w:eastAsiaTheme="majorEastAsia" w:cstheme="majorBidi"/>
+          <w:color w:val="FF0000"/>
+        </w:rPr>
+        <w:t xml:space="preserve"> trained for each node</w:t>
+      </w:r>
+      <w:r>
+        <w:rPr>
+          <w:rFonts w:eastAsiaTheme="majorEastAsia" w:cstheme="majorBidi"/>
+          <w:color w:val="FF0000"/>
+        </w:rPr>
+        <w:t xml:space="preserve"> and arcs over all data point including when w_t_1_i=1 or y_t_1=1</w:t>
+      </w:r>
+      <w:r>
+        <w:rPr>
+          <w:rFonts w:eastAsiaTheme="majorEastAsia" w:cstheme="majorBidi"/>
+          <w:color w:val="FF0000"/>
+        </w:rPr>
+        <w:t>.</w:t>
+      </w:r>
+    </w:p>
+    <w:p>
+      <w:pPr>
+        <w:ind w:left="-1080" w:right="-821"/>
+        <w:rPr>
+          <w:rFonts w:eastAsiaTheme="majorEastAsia" w:cstheme="majorBidi"/>
+          <w:color w:val="FF0000"/>
+        </w:rPr>
+      </w:pPr>
+    </w:p>
+    <w:p>
+      <w:pPr>
+        <w:pStyle w:val="Heading2"/>
+        <w:ind w:left="-1080" w:right="-821"/>
+      </w:pPr>
+      <w:r>
+        <w:t>Estimated Parameters</w:t>
+      </w:r>
+    </w:p>
+    <w:p>
+      <w:pPr>
+        <w:pStyle w:val="Heading2"/>
+        <w:ind w:left="-1080" w:right="-821"/>
+      </w:pPr>
+      <w:r>
+        <w:t>Figures</w:t>
+      </w:r>
+    </w:p>
+    <w:p>
+      <w:pPr>
+        <w:pStyle w:val="Heading2"/>
+        <w:ind w:left="-1080" w:right="-821"/>
+      </w:pPr>
+      <w:r>
+        <w:t>Results</w:t>
+      </w:r>
+    </w:p>
+    <w:p>
+      <w:pPr>
+        <w:ind w:left="-1080" w:right="-821"/>
+      </w:pPr>
+      <w:r>
+        <w:t>Suspiciously good fit</w:t>
+      </w:r>
       <w:bookmarkStart w:id="0" w:name="_GoBack"/>
       <w:bookmarkEnd w:id="0"/>
-    </w:p>
-    <w:p>
-      <w:pPr>
-        <w:pStyle w:val="Heading2"/>
-        <w:ind w:left="-1080" w:right="-821"/>
-      </w:pPr>
-      <w:r>
-        <w:t>Estimated Parameters</w:t>
-      </w:r>
-    </w:p>
-    <w:p>
-      <w:pPr>
-        <w:pStyle w:val="Heading2"/>
-        <w:ind w:left="-1080" w:right="-821"/>
-      </w:pPr>
-      <w:r>
-        <w:t>Figures</w:t>
-      </w:r>
-    </w:p>
-    <w:p>
-      <w:pPr>
-        <w:pStyle w:val="Heading2"/>
-        <w:ind w:left="-1080" w:right="-821"/>
-      </w:pPr>
-      <w:r>
-        <w:t>Results</w:t>
-      </w:r>
-    </w:p>
-    <w:p>
-      <w:pPr>
-        <w:ind w:left="-1080" w:right="-821"/>
-      </w:pPr>
-      <w:r>
-        <w:t xml:space="preserve">Not acceptable. Horrible prediction. </w:t>
+      <w:r>
+        <w:t xml:space="preserve"> </w:t>
+      </w:r>
+      <w:r>
+        <w:t xml:space="preserve"> </w:t>
+      </w:r>
+    </w:p>
+    <w:p>
+      <w:pPr>
+        <w:ind w:left="-1080" w:right="-821"/>
+      </w:pPr>
+      <w:r>
+        <w:t xml:space="preserve"> </w:t>
       </w:r>
     </w:p>
     <w:p>

</xml_diff>